<commit_message>
Pro Exp UI Completed
</commit_message>
<xml_diff>
--- a/public/Teja-Resume.docx
+++ b/public/Teja-Resume.docx
@@ -3,18 +3,3141 @@
 <w:document xmlns:wpc="http://schemas.microsoft.com/office/word/2010/wordprocessingCanvas" xmlns:cx="http://schemas.microsoft.com/office/drawing/2014/chartex" xmlns:cx1="http://schemas.microsoft.com/office/drawing/2015/9/8/chartex" xmlns:cx2="http://schemas.microsoft.com/office/drawing/2015/10/21/chartex" xmlns:cx3="http://schemas.microsoft.com/office/drawing/2016/5/9/chartex" xmlns:cx4="http://schemas.microsoft.com/office/drawing/2016/5/10/chartex" xmlns:cx5="http://schemas.microsoft.com/office/drawing/2016/5/11/chartex" xmlns:cx6="http://schemas.microsoft.com/office/drawing/2016/5/12/chartex" xmlns:cx7="http://schemas.microsoft.com/office/drawing/2016/5/13/chartex" xmlns:cx8="http://schemas.microsoft.com/office/drawing/2016/5/14/chartex" xmlns:mc="http://schemas.openxmlformats.org/markup-compatibility/2006" xmlns:aink="http://schemas.microsoft.com/office/drawing/2016/ink" xmlns:am3d="http://schemas.microsoft.com/office/drawing/2017/model3d" xmlns:o="urn:schemas-microsoft-com:office:office" xmlns:oel="http://schemas.microsoft.com/office/2019/extlst" xmlns:r="http://schemas.openxmlformats.org/officeDocument/2006/relationships" xmlns:m="http://schemas.openxmlformats.org/officeDocument/2006/math" xmlns:v="urn:schemas-microsoft-com:vml" xmlns:wp14="http://schemas.microsoft.com/office/word/2010/wordprocessingDrawing" xmlns:wp="http://schemas.openxmlformats.org/drawingml/2006/wordprocessingDrawing" xmlns:w10="urn:schemas-microsoft-com:office:word" xmlns:w="http://schemas.openxmlformats.org/wordprocessingml/2006/main" xmlns:w14="http://schemas.microsoft.com/office/word/2010/wordml" xmlns:w15="http://schemas.microsoft.com/office/word/2012/wordml" xmlns:w16cex="http://schemas.microsoft.com/office/word/2018/wordml/cex" xmlns:w16cid="http://schemas.microsoft.com/office/word/2016/wordml/cid" xmlns:w16="http://schemas.microsoft.com/office/word/2018/wordml" xmlns:w16du="http://schemas.microsoft.com/office/word/2023/wordml/word16du" xmlns:w16sdtdh="http://schemas.microsoft.com/office/word/2020/wordml/sdtdatahash" xmlns:w16sdtfl="http://schemas.microsoft.com/office/word/2024/wordml/sdtformatlock" xmlns:w16se="http://schemas.microsoft.com/office/word/2015/wordml/symex" xmlns:wpg="http://schemas.microsoft.com/office/word/2010/wordprocessingGroup" xmlns:wpi="http://schemas.microsoft.com/office/word/2010/wordprocessingInk" xmlns:wne="http://schemas.microsoft.com/office/word/2006/wordml" xmlns:wps="http://schemas.microsoft.com/office/word/2010/wordprocessingShape" mc:Ignorable="w14 w15 w16se w16cid w16 w16cex w16sdtdh w16sdtfl w16du wp14">
   <w:body>
     <w:p>
-      <w:r>
-        <w:t>Hey There!</w:t>
+      <w:pPr>
+        <w:spacing w:after="0"/>
+        <w:jc w:val="center"/>
+        <w:rPr>
+          <w:rFonts w:ascii="Times New Roman" w:hAnsi="Times New Roman" w:cs="Times New Roman"/>
+          <w:b/>
+          <w:bCs/>
+          <w:sz w:val="32"/>
+          <w:szCs w:val="32"/>
+        </w:rPr>
+      </w:pPr>
+      <w:r>
+        <w:rPr>
+          <w:rFonts w:ascii="Times New Roman" w:hAnsi="Times New Roman" w:cs="Times New Roman"/>
+          <w:b/>
+          <w:bCs/>
+          <w:sz w:val="32"/>
+          <w:szCs w:val="32"/>
+        </w:rPr>
+        <w:t>Teja B</w:t>
+      </w:r>
+      <w:r>
+        <w:rPr>
+          <w:rFonts w:ascii="Times New Roman" w:hAnsi="Times New Roman" w:cs="Times New Roman"/>
+          <w:b/>
+          <w:bCs/>
+          <w:sz w:val="32"/>
+          <w:szCs w:val="32"/>
+        </w:rPr>
+        <w:t>olem</w:t>
+      </w:r>
+    </w:p>
+    <w:p>
+      <w:pPr>
+        <w:spacing w:after="0"/>
+        <w:jc w:val="center"/>
+        <w:rPr>
+          <w:rFonts w:ascii="Times New Roman" w:hAnsi="Times New Roman" w:cs="Times New Roman"/>
+          <w:b/>
+          <w:bCs/>
+          <w:sz w:val="20"/>
+          <w:szCs w:val="20"/>
+        </w:rPr>
+      </w:pPr>
+      <w:r>
+        <w:rPr>
+          <w:rFonts w:ascii="Times New Roman" w:hAnsi="Times New Roman" w:cs="Times New Roman"/>
+          <w:b/>
+          <w:bCs/>
+          <w:sz w:val="20"/>
+          <w:szCs w:val="20"/>
+        </w:rPr>
+        <w:t>+1</w:t>
+      </w:r>
+      <w:r>
+        <w:rPr>
+          <w:rFonts w:ascii="Times New Roman" w:hAnsi="Times New Roman" w:cs="Times New Roman"/>
+          <w:b/>
+          <w:bCs/>
+          <w:sz w:val="20"/>
+          <w:szCs w:val="20"/>
+        </w:rPr>
+        <w:t xml:space="preserve"> (330)-903-6685</w:t>
+      </w:r>
+      <w:r>
+        <w:rPr>
+          <w:rFonts w:ascii="Times New Roman" w:hAnsi="Times New Roman" w:cs="Times New Roman"/>
+          <w:sz w:val="20"/>
+          <w:szCs w:val="20"/>
+        </w:rPr>
+        <w:t xml:space="preserve"> </w:t>
+      </w:r>
+      <w:r>
+        <w:rPr>
+          <w:rFonts w:ascii="Times New Roman" w:hAnsi="Times New Roman" w:cs="Times New Roman"/>
+          <w:b/>
+          <w:bCs/>
+          <w:sz w:val="20"/>
+          <w:szCs w:val="20"/>
+        </w:rPr>
+        <w:t>|</w:t>
+      </w:r>
+      <w:r>
+        <w:rPr>
+          <w:rFonts w:ascii="Times New Roman" w:hAnsi="Times New Roman" w:cs="Times New Roman"/>
+          <w:b/>
+          <w:bCs/>
+          <w:sz w:val="20"/>
+          <w:szCs w:val="20"/>
+        </w:rPr>
+        <w:t xml:space="preserve"> </w:t>
+      </w:r>
+      <w:hyperlink r:id="rId5" w:history="1">
+        <w:r>
+          <w:rPr>
+            <w:rStyle w:val="Hyperlink"/>
+            <w:rFonts w:ascii="Times New Roman" w:hAnsi="Times New Roman" w:cs="Times New Roman"/>
+            <w:b/>
+            <w:bCs/>
+            <w:sz w:val="20"/>
+            <w:szCs w:val="20"/>
+            <w:u w:val="none"/>
+          </w:rPr>
+          <w:t>Email</w:t>
+        </w:r>
+      </w:hyperlink>
+      <w:r>
+        <w:rPr>
+          <w:rFonts w:ascii="Times New Roman" w:hAnsi="Times New Roman" w:cs="Times New Roman"/>
+          <w:b/>
+          <w:bCs/>
+          <w:sz w:val="20"/>
+          <w:szCs w:val="20"/>
+        </w:rPr>
+        <w:t xml:space="preserve"> </w:t>
+      </w:r>
+      <w:r>
+        <w:rPr>
+          <w:rFonts w:ascii="Times New Roman" w:hAnsi="Times New Roman" w:cs="Times New Roman"/>
+          <w:b/>
+          <w:bCs/>
+          <w:sz w:val="20"/>
+          <w:szCs w:val="20"/>
+        </w:rPr>
+        <w:t xml:space="preserve">| </w:t>
+      </w:r>
+      <w:hyperlink r:id="rId6" w:history="1">
+        <w:r>
+          <w:rPr>
+            <w:rStyle w:val="Hyperlink"/>
+            <w:rFonts w:ascii="Times New Roman" w:hAnsi="Times New Roman" w:cs="Times New Roman"/>
+            <w:b/>
+            <w:bCs/>
+            <w:sz w:val="20"/>
+            <w:szCs w:val="20"/>
+            <w:u w:val="none"/>
+          </w:rPr>
+          <w:t>LinkedIn</w:t>
+        </w:r>
+      </w:hyperlink>
+      <w:r>
+        <w:rPr>
+          <w:rFonts w:ascii="Times New Roman" w:hAnsi="Times New Roman" w:cs="Times New Roman"/>
+          <w:b/>
+          <w:bCs/>
+          <w:sz w:val="20"/>
+          <w:szCs w:val="20"/>
+        </w:rPr>
+        <w:t xml:space="preserve"> | </w:t>
+      </w:r>
+      <w:hyperlink r:id="rId7" w:history="1">
+        <w:r>
+          <w:rPr>
+            <w:rStyle w:val="Hyperlink"/>
+            <w:rFonts w:ascii="Times New Roman" w:hAnsi="Times New Roman" w:cs="Times New Roman"/>
+            <w:b/>
+            <w:bCs/>
+            <w:sz w:val="20"/>
+            <w:szCs w:val="20"/>
+            <w:u w:val="none"/>
+          </w:rPr>
+          <w:t>Portfolio</w:t>
+        </w:r>
+      </w:hyperlink>
+    </w:p>
+    <w:p>
+      <w:pPr>
+        <w:spacing w:after="0"/>
+        <w:rPr>
+          <w:rFonts w:ascii="Times New Roman" w:hAnsi="Times New Roman" w:cs="Times New Roman"/>
+          <w:b/>
+          <w:bCs/>
+          <w:sz w:val="20"/>
+          <w:szCs w:val="20"/>
+        </w:rPr>
+      </w:pPr>
+      <w:r>
+        <w:rPr>
+          <w:rFonts w:ascii="Times New Roman" w:hAnsi="Times New Roman" w:cs="Times New Roman"/>
+          <w:sz w:val="20"/>
+          <w:szCs w:val="20"/>
+        </w:rPr>
+        <w:pict w14:anchorId="7F9A0CE9">
+          <v:rect id="_x0000_i1025" style="width:0;height:1.5pt" o:hralign="center" o:hrstd="t" o:hr="t" fillcolor="#a0a0a0" stroked="f"/>
+        </w:pict>
+      </w:r>
+    </w:p>
+    <w:p>
+      <w:pPr>
+        <w:spacing w:after="0"/>
+        <w:rPr>
+          <w:rFonts w:ascii="Times New Roman" w:hAnsi="Times New Roman" w:cs="Times New Roman"/>
+          <w:b/>
+          <w:bCs/>
+          <w:sz w:val="20"/>
+          <w:szCs w:val="20"/>
+        </w:rPr>
+      </w:pPr>
+      <w:r>
+        <w:rPr>
+          <w:rFonts w:ascii="Times New Roman" w:hAnsi="Times New Roman" w:cs="Times New Roman"/>
+          <w:b/>
+          <w:bCs/>
+          <w:sz w:val="20"/>
+          <w:szCs w:val="20"/>
+        </w:rPr>
+        <w:t>EDUCATION</w:t>
+      </w:r>
+    </w:p>
+    <w:p>
+      <w:pPr>
+        <w:spacing w:after="0"/>
+        <w:rPr>
+          <w:rFonts w:ascii="Times New Roman" w:hAnsi="Times New Roman" w:cs="Times New Roman"/>
+          <w:b/>
+          <w:bCs/>
+          <w:sz w:val="20"/>
+          <w:szCs w:val="20"/>
+        </w:rPr>
+      </w:pPr>
+      <w:r>
+        <w:rPr>
+          <w:rFonts w:ascii="Times New Roman" w:hAnsi="Times New Roman" w:cs="Times New Roman"/>
+          <w:b/>
+          <w:bCs/>
+          <w:sz w:val="20"/>
+          <w:szCs w:val="20"/>
+        </w:rPr>
+        <w:t xml:space="preserve">Kent State University — </w:t>
+      </w:r>
+      <w:r>
+        <w:rPr>
+          <w:rFonts w:ascii="Times New Roman" w:hAnsi="Times New Roman" w:cs="Times New Roman"/>
+          <w:b/>
+          <w:bCs/>
+          <w:i/>
+          <w:iCs/>
+          <w:sz w:val="20"/>
+          <w:szCs w:val="20"/>
+        </w:rPr>
+        <w:t>Bachelor of Science in Computer Science</w:t>
+      </w:r>
+      <w:r>
+        <w:rPr>
+          <w:rFonts w:ascii="Times New Roman" w:hAnsi="Times New Roman" w:cs="Times New Roman"/>
+          <w:b/>
+          <w:bCs/>
+          <w:sz w:val="20"/>
+          <w:szCs w:val="20"/>
+        </w:rPr>
+        <w:br/>
+      </w:r>
+      <w:r>
+        <w:rPr>
+          <w:rFonts w:ascii="Times New Roman" w:hAnsi="Times New Roman" w:cs="Times New Roman"/>
+          <w:b/>
+          <w:bCs/>
+          <w:i/>
+          <w:iCs/>
+          <w:sz w:val="20"/>
+          <w:szCs w:val="20"/>
+        </w:rPr>
+        <w:t>May 2023 | GPA: 3.73 | Kent, OH</w:t>
+      </w:r>
+    </w:p>
+    <w:p>
+      <w:pPr>
+        <w:spacing w:after="0"/>
+        <w:rPr>
+          <w:rFonts w:ascii="Times New Roman" w:hAnsi="Times New Roman" w:cs="Times New Roman"/>
+          <w:b/>
+          <w:bCs/>
+          <w:sz w:val="20"/>
+          <w:szCs w:val="20"/>
+        </w:rPr>
+      </w:pPr>
+      <w:r>
+        <w:rPr>
+          <w:rFonts w:ascii="Times New Roman" w:hAnsi="Times New Roman" w:cs="Times New Roman"/>
+          <w:sz w:val="20"/>
+          <w:szCs w:val="20"/>
+        </w:rPr>
+        <w:pict w14:anchorId="67880A4C">
+          <v:rect id="_x0000_i1026" style="width:0;height:1.5pt" o:hralign="center" o:hrstd="t" o:hr="t" fillcolor="#a0a0a0" stroked="f"/>
+        </w:pict>
+      </w:r>
+    </w:p>
+    <w:p>
+      <w:pPr>
+        <w:spacing w:after="0"/>
+        <w:rPr>
+          <w:rFonts w:ascii="Times New Roman" w:hAnsi="Times New Roman" w:cs="Times New Roman"/>
+          <w:b/>
+          <w:bCs/>
+          <w:sz w:val="20"/>
+          <w:szCs w:val="20"/>
+        </w:rPr>
+      </w:pPr>
+      <w:r>
+        <w:rPr>
+          <w:rFonts w:ascii="Times New Roman" w:hAnsi="Times New Roman" w:cs="Times New Roman"/>
+          <w:b/>
+          <w:bCs/>
+          <w:sz w:val="20"/>
+          <w:szCs w:val="20"/>
+        </w:rPr>
+        <w:t>TECHNICAL SKILLS</w:t>
+      </w:r>
+    </w:p>
+    <w:tbl>
+      <w:tblPr>
+        <w:tblStyle w:val="TableGrid"/>
+        <w:tblW w:w="11022" w:type="dxa"/>
+        <w:tblBorders>
+          <w:top w:val="none" w:sz="0" w:space="0" w:color="auto"/>
+          <w:left w:val="none" w:sz="0" w:space="0" w:color="auto"/>
+          <w:bottom w:val="none" w:sz="0" w:space="0" w:color="auto"/>
+          <w:right w:val="none" w:sz="0" w:space="0" w:color="auto"/>
+          <w:insideH w:val="none" w:sz="0" w:space="0" w:color="auto"/>
+          <w:insideV w:val="none" w:sz="0" w:space="0" w:color="auto"/>
+        </w:tblBorders>
+        <w:tblLook w:val="04A0" w:firstRow="1" w:lastRow="0" w:firstColumn="1" w:lastColumn="0" w:noHBand="0" w:noVBand="1"/>
+      </w:tblPr>
+      <w:tblGrid>
+        <w:gridCol w:w="5331"/>
+        <w:gridCol w:w="5691"/>
+      </w:tblGrid>
+      <w:tr>
+        <w:trPr>
+          <w:trHeight w:val="323"/>
+        </w:trPr>
+        <w:tc>
+          <w:tcPr>
+            <w:tcW w:w="5331" w:type="dxa"/>
+          </w:tcPr>
+          <w:p>
+            <w:pPr>
+              <w:pStyle w:val="ListParagraph"/>
+              <w:numPr>
+                <w:ilvl w:val="0"/>
+                <w:numId w:val="7"/>
+              </w:numPr>
+              <w:rPr>
+                <w:rFonts w:ascii="Times New Roman" w:hAnsi="Times New Roman" w:cs="Times New Roman"/>
+                <w:sz w:val="18"/>
+                <w:szCs w:val="18"/>
+              </w:rPr>
+            </w:pPr>
+            <w:r>
+              <w:rPr>
+                <w:rFonts w:ascii="Times New Roman" w:hAnsi="Times New Roman" w:cs="Times New Roman"/>
+                <w:sz w:val="18"/>
+                <w:szCs w:val="18"/>
+              </w:rPr>
+              <w:t xml:space="preserve">Java 17/11, Spring Boot, RESTful APIs, Microservices </w:t>
+            </w:r>
+          </w:p>
+        </w:tc>
+        <w:tc>
+          <w:tcPr>
+            <w:tcW w:w="5691" w:type="dxa"/>
+          </w:tcPr>
+          <w:p>
+            <w:pPr>
+              <w:pStyle w:val="ListParagraph"/>
+              <w:numPr>
+                <w:ilvl w:val="0"/>
+                <w:numId w:val="7"/>
+              </w:numPr>
+              <w:rPr>
+                <w:rFonts w:ascii="Times New Roman" w:hAnsi="Times New Roman" w:cs="Times New Roman"/>
+                <w:sz w:val="18"/>
+                <w:szCs w:val="18"/>
+              </w:rPr>
+            </w:pPr>
+            <w:r>
+              <w:rPr>
+                <w:rFonts w:ascii="Times New Roman" w:hAnsi="Times New Roman" w:cs="Times New Roman"/>
+                <w:sz w:val="18"/>
+                <w:szCs w:val="18"/>
+              </w:rPr>
+              <w:t>Angular, TypeScript, JavaScrip</w:t>
+            </w:r>
+            <w:r>
+              <w:rPr>
+                <w:rFonts w:ascii="Times New Roman" w:hAnsi="Times New Roman" w:cs="Times New Roman"/>
+                <w:sz w:val="18"/>
+                <w:szCs w:val="18"/>
+              </w:rPr>
+              <w:t>t</w:t>
+            </w:r>
+            <w:r>
+              <w:rPr>
+                <w:rFonts w:ascii="Times New Roman" w:hAnsi="Times New Roman" w:cs="Times New Roman"/>
+                <w:sz w:val="18"/>
+                <w:szCs w:val="18"/>
+              </w:rPr>
+              <w:t xml:space="preserve">, PHP, Bootstrap, jQuery, </w:t>
+            </w:r>
+          </w:p>
+        </w:tc>
+      </w:tr>
+      <w:tr>
+        <w:trPr>
+          <w:trHeight w:val="323"/>
+        </w:trPr>
+        <w:tc>
+          <w:tcPr>
+            <w:tcW w:w="5331" w:type="dxa"/>
+          </w:tcPr>
+          <w:p>
+            <w:pPr>
+              <w:pStyle w:val="ListParagraph"/>
+              <w:numPr>
+                <w:ilvl w:val="0"/>
+                <w:numId w:val="7"/>
+              </w:numPr>
+              <w:rPr>
+                <w:rFonts w:ascii="Times New Roman" w:hAnsi="Times New Roman" w:cs="Times New Roman"/>
+                <w:sz w:val="18"/>
+                <w:szCs w:val="18"/>
+              </w:rPr>
+            </w:pPr>
+            <w:r>
+              <w:rPr>
+                <w:rFonts w:ascii="Times New Roman" w:hAnsi="Times New Roman" w:cs="Times New Roman"/>
+                <w:sz w:val="18"/>
+                <w:szCs w:val="18"/>
+              </w:rPr>
+              <w:t>MongoDB, MySQL, Hibernate, JDBC, CI/CD Pipelines</w:t>
+            </w:r>
+          </w:p>
+        </w:tc>
+        <w:tc>
+          <w:tcPr>
+            <w:tcW w:w="5691" w:type="dxa"/>
+          </w:tcPr>
+          <w:p>
+            <w:pPr>
+              <w:pStyle w:val="ListParagraph"/>
+              <w:numPr>
+                <w:ilvl w:val="0"/>
+                <w:numId w:val="7"/>
+              </w:numPr>
+              <w:rPr>
+                <w:rFonts w:ascii="Times New Roman" w:hAnsi="Times New Roman" w:cs="Times New Roman"/>
+                <w:sz w:val="18"/>
+                <w:szCs w:val="18"/>
+              </w:rPr>
+            </w:pPr>
+            <w:r>
+              <w:rPr>
+                <w:rFonts w:ascii="Times New Roman" w:hAnsi="Times New Roman" w:cs="Times New Roman"/>
+                <w:sz w:val="18"/>
+                <w:szCs w:val="18"/>
+              </w:rPr>
+              <w:t>Jenkins, Maven, GitHub, Postman, Swagger, IntelliJ, V</w:t>
+            </w:r>
+            <w:r>
+              <w:rPr>
+                <w:rFonts w:ascii="Times New Roman" w:hAnsi="Times New Roman" w:cs="Times New Roman"/>
+                <w:sz w:val="18"/>
+                <w:szCs w:val="18"/>
+              </w:rPr>
+              <w:t xml:space="preserve">S </w:t>
+            </w:r>
+            <w:r>
+              <w:rPr>
+                <w:rFonts w:ascii="Times New Roman" w:hAnsi="Times New Roman" w:cs="Times New Roman"/>
+                <w:sz w:val="18"/>
+                <w:szCs w:val="18"/>
+              </w:rPr>
+              <w:t>Code</w:t>
+            </w:r>
+          </w:p>
+        </w:tc>
+      </w:tr>
+      <w:tr>
+        <w:trPr>
+          <w:trHeight w:val="243"/>
+        </w:trPr>
+        <w:tc>
+          <w:tcPr>
+            <w:tcW w:w="5331" w:type="dxa"/>
+          </w:tcPr>
+          <w:p>
+            <w:pPr>
+              <w:pStyle w:val="ListParagraph"/>
+              <w:numPr>
+                <w:ilvl w:val="0"/>
+                <w:numId w:val="7"/>
+              </w:numPr>
+              <w:rPr>
+                <w:rFonts w:ascii="Times New Roman" w:hAnsi="Times New Roman" w:cs="Times New Roman"/>
+                <w:sz w:val="18"/>
+                <w:szCs w:val="18"/>
+              </w:rPr>
+            </w:pPr>
+            <w:r>
+              <w:rPr>
+                <w:rFonts w:ascii="Times New Roman" w:hAnsi="Times New Roman" w:cs="Times New Roman"/>
+                <w:sz w:val="18"/>
+                <w:szCs w:val="18"/>
+              </w:rPr>
+              <w:t>JUnit, Log4J, API Testing</w:t>
+            </w:r>
+          </w:p>
+        </w:tc>
+        <w:tc>
+          <w:tcPr>
+            <w:tcW w:w="5691" w:type="dxa"/>
+          </w:tcPr>
+          <w:p>
+            <w:pPr>
+              <w:pStyle w:val="ListParagraph"/>
+              <w:numPr>
+                <w:ilvl w:val="0"/>
+                <w:numId w:val="7"/>
+              </w:numPr>
+              <w:rPr>
+                <w:rFonts w:ascii="Times New Roman" w:hAnsi="Times New Roman" w:cs="Times New Roman"/>
+                <w:sz w:val="18"/>
+                <w:szCs w:val="18"/>
+              </w:rPr>
+            </w:pPr>
+            <w:r>
+              <w:rPr>
+                <w:rFonts w:ascii="Times New Roman" w:hAnsi="Times New Roman" w:cs="Times New Roman"/>
+                <w:sz w:val="18"/>
+                <w:szCs w:val="18"/>
+              </w:rPr>
+              <w:t>OAuth, Microsoft Defender, AD, Agile (Scrum), Waterfall, Jira</w:t>
+            </w:r>
+          </w:p>
+        </w:tc>
+      </w:tr>
+    </w:tbl>
+    <w:p>
+      <w:pPr>
+        <w:spacing w:after="0"/>
+        <w:rPr>
+          <w:rFonts w:ascii="Times New Roman" w:hAnsi="Times New Roman" w:cs="Times New Roman"/>
+          <w:b/>
+          <w:bCs/>
+          <w:sz w:val="20"/>
+          <w:szCs w:val="20"/>
+        </w:rPr>
+      </w:pPr>
+      <w:r>
+        <w:rPr>
+          <w:rFonts w:ascii="Times New Roman" w:hAnsi="Times New Roman" w:cs="Times New Roman"/>
+          <w:sz w:val="20"/>
+          <w:szCs w:val="20"/>
+        </w:rPr>
+        <w:pict w14:anchorId="5DB8D5E8">
+          <v:rect id="_x0000_i1027" style="width:0;height:1.5pt" o:hralign="center" o:hrstd="t" o:hr="t" fillcolor="#a0a0a0" stroked="f"/>
+        </w:pict>
+      </w:r>
+    </w:p>
+    <w:p>
+      <w:pPr>
+        <w:spacing w:after="0"/>
+        <w:rPr>
+          <w:rFonts w:ascii="Times New Roman" w:hAnsi="Times New Roman" w:cs="Times New Roman"/>
+          <w:b/>
+          <w:bCs/>
+          <w:sz w:val="20"/>
+          <w:szCs w:val="20"/>
+        </w:rPr>
+      </w:pPr>
+      <w:r>
+        <w:rPr>
+          <w:rFonts w:ascii="Times New Roman" w:hAnsi="Times New Roman" w:cs="Times New Roman"/>
+          <w:b/>
+          <w:bCs/>
+          <w:sz w:val="20"/>
+          <w:szCs w:val="20"/>
+        </w:rPr>
+        <w:t>PROJECT EXPERIENCE</w:t>
+      </w:r>
+    </w:p>
+    <w:p>
+      <w:pPr>
+        <w:spacing w:after="0"/>
+        <w:rPr>
+          <w:rFonts w:ascii="Times New Roman" w:hAnsi="Times New Roman" w:cs="Times New Roman"/>
+          <w:sz w:val="20"/>
+          <w:szCs w:val="20"/>
+        </w:rPr>
+      </w:pPr>
+      <w:r>
+        <w:rPr>
+          <w:rFonts w:ascii="Times New Roman" w:hAnsi="Times New Roman" w:cs="Times New Roman"/>
+          <w:b/>
+          <w:bCs/>
+          <w:sz w:val="20"/>
+          <w:szCs w:val="20"/>
+        </w:rPr>
+        <w:t>Human Interface Programming Project – Kent State University</w:t>
+      </w:r>
+      <w:r>
+        <w:rPr>
+          <w:rFonts w:ascii="Times New Roman" w:hAnsi="Times New Roman" w:cs="Times New Roman"/>
+          <w:sz w:val="20"/>
+          <w:szCs w:val="20"/>
+        </w:rPr>
+        <w:br/>
+      </w:r>
+      <w:r>
+        <w:rPr>
+          <w:rFonts w:ascii="Times New Roman" w:hAnsi="Times New Roman" w:cs="Times New Roman"/>
+          <w:i/>
+          <w:iCs/>
+          <w:sz w:val="20"/>
+          <w:szCs w:val="20"/>
+        </w:rPr>
+        <w:t xml:space="preserve">Frontend Developer – </w:t>
+      </w:r>
+      <w:proofErr w:type="spellStart"/>
+      <w:r>
+        <w:rPr>
+          <w:rFonts w:ascii="Times New Roman" w:hAnsi="Times New Roman" w:cs="Times New Roman"/>
+          <w:i/>
+          <w:iCs/>
+          <w:sz w:val="20"/>
+          <w:szCs w:val="20"/>
+        </w:rPr>
+        <w:t>Alko</w:t>
+      </w:r>
+      <w:proofErr w:type="spellEnd"/>
+      <w:r>
+        <w:rPr>
+          <w:rFonts w:ascii="Times New Roman" w:hAnsi="Times New Roman" w:cs="Times New Roman"/>
+          <w:i/>
+          <w:iCs/>
+          <w:sz w:val="20"/>
+          <w:szCs w:val="20"/>
+        </w:rPr>
+        <w:t xml:space="preserve"> E-commerce Website | Sep 2022 – Nov 2022</w:t>
+      </w:r>
+    </w:p>
+    <w:p>
+      <w:pPr>
+        <w:numPr>
+          <w:ilvl w:val="0"/>
+          <w:numId w:val="2"/>
+        </w:numPr>
+        <w:spacing w:after="0"/>
+        <w:rPr>
+          <w:rFonts w:ascii="Times New Roman" w:hAnsi="Times New Roman" w:cs="Times New Roman"/>
+          <w:sz w:val="20"/>
+          <w:szCs w:val="20"/>
+        </w:rPr>
+      </w:pPr>
+      <w:r>
+        <w:rPr>
+          <w:rFonts w:ascii="Times New Roman" w:hAnsi="Times New Roman" w:cs="Times New Roman"/>
+          <w:sz w:val="20"/>
+          <w:szCs w:val="20"/>
+        </w:rPr>
+        <w:t xml:space="preserve">Designed the front-end using </w:t>
+      </w:r>
+      <w:r>
+        <w:rPr>
+          <w:rFonts w:ascii="Times New Roman" w:hAnsi="Times New Roman" w:cs="Times New Roman"/>
+          <w:b/>
+          <w:bCs/>
+          <w:sz w:val="20"/>
+          <w:szCs w:val="20"/>
+        </w:rPr>
+        <w:t>Bootstrap</w:t>
+      </w:r>
+      <w:r>
+        <w:rPr>
+          <w:rFonts w:ascii="Times New Roman" w:hAnsi="Times New Roman" w:cs="Times New Roman"/>
+          <w:sz w:val="20"/>
+          <w:szCs w:val="20"/>
+        </w:rPr>
+        <w:t>, ensuring a responsive UI.</w:t>
+      </w:r>
+    </w:p>
+    <w:p>
+      <w:pPr>
+        <w:numPr>
+          <w:ilvl w:val="0"/>
+          <w:numId w:val="2"/>
+        </w:numPr>
+        <w:spacing w:after="0"/>
+        <w:rPr>
+          <w:rFonts w:ascii="Times New Roman" w:hAnsi="Times New Roman" w:cs="Times New Roman"/>
+          <w:sz w:val="20"/>
+          <w:szCs w:val="20"/>
+        </w:rPr>
+      </w:pPr>
+      <w:r>
+        <w:rPr>
+          <w:rFonts w:ascii="Times New Roman" w:hAnsi="Times New Roman" w:cs="Times New Roman"/>
+          <w:sz w:val="20"/>
+          <w:szCs w:val="20"/>
+        </w:rPr>
+        <w:t xml:space="preserve">Utilized </w:t>
+      </w:r>
+      <w:r>
+        <w:rPr>
+          <w:rFonts w:ascii="Times New Roman" w:hAnsi="Times New Roman" w:cs="Times New Roman"/>
+          <w:b/>
+          <w:bCs/>
+          <w:sz w:val="20"/>
+          <w:szCs w:val="20"/>
+        </w:rPr>
+        <w:t>PHP</w:t>
+      </w:r>
+      <w:r>
+        <w:rPr>
+          <w:rFonts w:ascii="Times New Roman" w:hAnsi="Times New Roman" w:cs="Times New Roman"/>
+          <w:sz w:val="20"/>
+          <w:szCs w:val="20"/>
+        </w:rPr>
+        <w:t xml:space="preserve">, </w:t>
+      </w:r>
+      <w:r>
+        <w:rPr>
+          <w:rFonts w:ascii="Times New Roman" w:hAnsi="Times New Roman" w:cs="Times New Roman"/>
+          <w:b/>
+          <w:bCs/>
+          <w:sz w:val="20"/>
+          <w:szCs w:val="20"/>
+        </w:rPr>
+        <w:t>SQL</w:t>
+      </w:r>
+      <w:r>
+        <w:rPr>
+          <w:rFonts w:ascii="Times New Roman" w:hAnsi="Times New Roman" w:cs="Times New Roman"/>
+          <w:sz w:val="20"/>
+          <w:szCs w:val="20"/>
+        </w:rPr>
+        <w:t xml:space="preserve">, and </w:t>
+      </w:r>
+      <w:r>
+        <w:rPr>
+          <w:rFonts w:ascii="Times New Roman" w:hAnsi="Times New Roman" w:cs="Times New Roman"/>
+          <w:b/>
+          <w:bCs/>
+          <w:sz w:val="20"/>
+          <w:szCs w:val="20"/>
+        </w:rPr>
+        <w:t>XAMPP</w:t>
+      </w:r>
+      <w:r>
+        <w:rPr>
+          <w:rFonts w:ascii="Times New Roman" w:hAnsi="Times New Roman" w:cs="Times New Roman"/>
+          <w:sz w:val="20"/>
+          <w:szCs w:val="20"/>
+        </w:rPr>
+        <w:t xml:space="preserve"> for backend and database functionality</w:t>
+      </w:r>
+      <w:r>
+        <w:rPr>
+          <w:rFonts w:ascii="Times New Roman" w:hAnsi="Times New Roman" w:cs="Times New Roman"/>
+          <w:sz w:val="20"/>
+          <w:szCs w:val="20"/>
+        </w:rPr>
+        <w:t xml:space="preserve"> and </w:t>
+      </w:r>
+      <w:r>
+        <w:rPr>
+          <w:rFonts w:ascii="Times New Roman" w:hAnsi="Times New Roman" w:cs="Times New Roman"/>
+          <w:sz w:val="20"/>
+          <w:szCs w:val="20"/>
+        </w:rPr>
+        <w:t xml:space="preserve">Integrated </w:t>
+      </w:r>
+      <w:r>
+        <w:rPr>
+          <w:rFonts w:ascii="Times New Roman" w:hAnsi="Times New Roman" w:cs="Times New Roman"/>
+          <w:b/>
+          <w:bCs/>
+          <w:sz w:val="20"/>
+          <w:szCs w:val="20"/>
+        </w:rPr>
+        <w:t>GitHub</w:t>
+      </w:r>
+      <w:r>
+        <w:rPr>
+          <w:rFonts w:ascii="Times New Roman" w:hAnsi="Times New Roman" w:cs="Times New Roman"/>
+          <w:sz w:val="20"/>
+          <w:szCs w:val="20"/>
+        </w:rPr>
+        <w:t xml:space="preserve"> version control, reducing project timeline by 25%.</w:t>
+      </w:r>
+    </w:p>
+    <w:p>
+      <w:pPr>
+        <w:spacing w:after="0"/>
+        <w:rPr>
+          <w:rFonts w:ascii="Times New Roman" w:hAnsi="Times New Roman" w:cs="Times New Roman"/>
+          <w:sz w:val="20"/>
+          <w:szCs w:val="20"/>
+        </w:rPr>
+      </w:pPr>
+      <w:r>
+        <w:rPr>
+          <w:rFonts w:ascii="Times New Roman" w:hAnsi="Times New Roman" w:cs="Times New Roman"/>
+          <w:b/>
+          <w:bCs/>
+          <w:sz w:val="20"/>
+          <w:szCs w:val="20"/>
+        </w:rPr>
+        <w:t>Capstone Project – Kent State University</w:t>
+      </w:r>
+      <w:r>
+        <w:rPr>
+          <w:rFonts w:ascii="Times New Roman" w:hAnsi="Times New Roman" w:cs="Times New Roman"/>
+          <w:sz w:val="20"/>
+          <w:szCs w:val="20"/>
+        </w:rPr>
+        <w:br/>
+      </w:r>
+      <w:r>
+        <w:rPr>
+          <w:rFonts w:ascii="Times New Roman" w:hAnsi="Times New Roman" w:cs="Times New Roman"/>
+          <w:i/>
+          <w:iCs/>
+          <w:sz w:val="20"/>
+          <w:szCs w:val="20"/>
+        </w:rPr>
+        <w:t xml:space="preserve">Frontend &amp; UI/UX Developer – </w:t>
+      </w:r>
+      <w:proofErr w:type="spellStart"/>
+      <w:r>
+        <w:rPr>
+          <w:rFonts w:ascii="Times New Roman" w:hAnsi="Times New Roman" w:cs="Times New Roman"/>
+          <w:i/>
+          <w:iCs/>
+          <w:sz w:val="20"/>
+          <w:szCs w:val="20"/>
+        </w:rPr>
+        <w:t>Healm</w:t>
+      </w:r>
+      <w:proofErr w:type="spellEnd"/>
+      <w:r>
+        <w:rPr>
+          <w:rFonts w:ascii="Times New Roman" w:hAnsi="Times New Roman" w:cs="Times New Roman"/>
+          <w:i/>
+          <w:iCs/>
+          <w:sz w:val="20"/>
+          <w:szCs w:val="20"/>
+        </w:rPr>
+        <w:t xml:space="preserve"> Health Tracker | Jan 2022 – May 2022</w:t>
+      </w:r>
+    </w:p>
+    <w:p>
+      <w:pPr>
+        <w:numPr>
+          <w:ilvl w:val="0"/>
+          <w:numId w:val="3"/>
+        </w:numPr>
+        <w:spacing w:after="0"/>
+        <w:rPr>
+          <w:rFonts w:ascii="Times New Roman" w:hAnsi="Times New Roman" w:cs="Times New Roman"/>
+          <w:sz w:val="20"/>
+          <w:szCs w:val="20"/>
+        </w:rPr>
+      </w:pPr>
+      <w:r>
+        <w:rPr>
+          <w:rFonts w:ascii="Times New Roman" w:hAnsi="Times New Roman" w:cs="Times New Roman"/>
+          <w:sz w:val="20"/>
+          <w:szCs w:val="20"/>
+        </w:rPr>
+        <w:t xml:space="preserve">Translated wireframes into a functional product using </w:t>
+      </w:r>
+      <w:r>
+        <w:rPr>
+          <w:rFonts w:ascii="Times New Roman" w:hAnsi="Times New Roman" w:cs="Times New Roman"/>
+          <w:b/>
+          <w:bCs/>
+          <w:sz w:val="20"/>
+          <w:szCs w:val="20"/>
+        </w:rPr>
+        <w:t>Waterfall methodology</w:t>
+      </w:r>
+      <w:r>
+        <w:rPr>
+          <w:rFonts w:ascii="Times New Roman" w:hAnsi="Times New Roman" w:cs="Times New Roman"/>
+          <w:sz w:val="20"/>
+          <w:szCs w:val="20"/>
+        </w:rPr>
+        <w:t>.</w:t>
+      </w:r>
+    </w:p>
+    <w:p>
+      <w:pPr>
+        <w:numPr>
+          <w:ilvl w:val="0"/>
+          <w:numId w:val="3"/>
+        </w:numPr>
+        <w:spacing w:after="0"/>
+        <w:rPr>
+          <w:rFonts w:ascii="Times New Roman" w:hAnsi="Times New Roman" w:cs="Times New Roman"/>
+          <w:sz w:val="20"/>
+          <w:szCs w:val="20"/>
+        </w:rPr>
+      </w:pPr>
+      <w:r>
+        <w:rPr>
+          <w:rFonts w:ascii="Times New Roman" w:hAnsi="Times New Roman" w:cs="Times New Roman"/>
+          <w:sz w:val="20"/>
+          <w:szCs w:val="20"/>
+        </w:rPr>
+        <w:t xml:space="preserve">Integrated </w:t>
+      </w:r>
+      <w:r>
+        <w:rPr>
+          <w:rFonts w:ascii="Times New Roman" w:hAnsi="Times New Roman" w:cs="Times New Roman"/>
+          <w:b/>
+          <w:bCs/>
+          <w:sz w:val="20"/>
+          <w:szCs w:val="20"/>
+        </w:rPr>
+        <w:t>Fitbit API</w:t>
+      </w:r>
+      <w:r>
+        <w:rPr>
+          <w:rFonts w:ascii="Times New Roman" w:hAnsi="Times New Roman" w:cs="Times New Roman"/>
+          <w:sz w:val="20"/>
+          <w:szCs w:val="20"/>
+        </w:rPr>
+        <w:t xml:space="preserve"> for real-time health tracking</w:t>
+      </w:r>
+      <w:r>
+        <w:rPr>
+          <w:rFonts w:ascii="Times New Roman" w:hAnsi="Times New Roman" w:cs="Times New Roman"/>
+          <w:sz w:val="20"/>
+          <w:szCs w:val="20"/>
+        </w:rPr>
+        <w:t xml:space="preserve"> and i</w:t>
+      </w:r>
+      <w:r>
+        <w:rPr>
+          <w:rFonts w:ascii="Times New Roman" w:hAnsi="Times New Roman" w:cs="Times New Roman"/>
+          <w:sz w:val="20"/>
+          <w:szCs w:val="20"/>
+        </w:rPr>
+        <w:t xml:space="preserve">mplemented </w:t>
+      </w:r>
+      <w:r>
+        <w:rPr>
+          <w:rFonts w:ascii="Times New Roman" w:hAnsi="Times New Roman" w:cs="Times New Roman"/>
+          <w:b/>
+          <w:bCs/>
+          <w:sz w:val="20"/>
+          <w:szCs w:val="20"/>
+        </w:rPr>
+        <w:t>OAuth</w:t>
+      </w:r>
+      <w:r>
+        <w:rPr>
+          <w:rFonts w:ascii="Times New Roman" w:hAnsi="Times New Roman" w:cs="Times New Roman"/>
+          <w:sz w:val="20"/>
+          <w:szCs w:val="20"/>
+        </w:rPr>
+        <w:t xml:space="preserve"> authentication and hosted the site on </w:t>
+      </w:r>
+      <w:r>
+        <w:rPr>
+          <w:rFonts w:ascii="Times New Roman" w:hAnsi="Times New Roman" w:cs="Times New Roman"/>
+          <w:b/>
+          <w:bCs/>
+          <w:sz w:val="20"/>
+          <w:szCs w:val="20"/>
+        </w:rPr>
+        <w:t>Digital Ocean</w:t>
+      </w:r>
+      <w:r>
+        <w:rPr>
+          <w:rFonts w:ascii="Times New Roman" w:hAnsi="Times New Roman" w:cs="Times New Roman"/>
+          <w:sz w:val="20"/>
+          <w:szCs w:val="20"/>
+        </w:rPr>
+        <w:t>.</w:t>
+      </w:r>
+    </w:p>
+    <w:p>
+      <w:pPr>
+        <w:spacing w:after="0"/>
+        <w:rPr>
+          <w:rFonts w:ascii="Times New Roman" w:hAnsi="Times New Roman" w:cs="Times New Roman"/>
+          <w:b/>
+          <w:bCs/>
+          <w:sz w:val="20"/>
+          <w:szCs w:val="20"/>
+        </w:rPr>
+      </w:pPr>
+      <w:r>
+        <w:rPr>
+          <w:rFonts w:ascii="Times New Roman" w:hAnsi="Times New Roman" w:cs="Times New Roman"/>
+          <w:sz w:val="20"/>
+          <w:szCs w:val="20"/>
+        </w:rPr>
+        <w:pict w14:anchorId="05C5BDB1">
+          <v:rect id="_x0000_i1028" style="width:0;height:1.5pt" o:hralign="center" o:hrstd="t" o:hr="t" fillcolor="#a0a0a0" stroked="f"/>
+        </w:pict>
+      </w:r>
+    </w:p>
+    <w:p>
+      <w:pPr>
+        <w:spacing w:after="0"/>
+        <w:rPr>
+          <w:rFonts w:ascii="Times New Roman" w:hAnsi="Times New Roman" w:cs="Times New Roman"/>
+          <w:b/>
+          <w:bCs/>
+          <w:sz w:val="20"/>
+          <w:szCs w:val="20"/>
+        </w:rPr>
+      </w:pPr>
+      <w:r>
+        <w:rPr>
+          <w:rFonts w:ascii="Times New Roman" w:hAnsi="Times New Roman" w:cs="Times New Roman"/>
+          <w:b/>
+          <w:bCs/>
+          <w:sz w:val="20"/>
+          <w:szCs w:val="20"/>
+        </w:rPr>
+        <w:t>PROFESSIONAL EXPERIENCE</w:t>
+      </w:r>
+    </w:p>
+    <w:p>
+      <w:pPr>
+        <w:spacing w:after="0"/>
+        <w:rPr>
+          <w:rFonts w:ascii="Times New Roman" w:hAnsi="Times New Roman" w:cs="Times New Roman"/>
+          <w:sz w:val="20"/>
+          <w:szCs w:val="20"/>
+        </w:rPr>
+      </w:pPr>
+      <w:r>
+        <w:rPr>
+          <w:rFonts w:ascii="Times New Roman" w:hAnsi="Times New Roman" w:cs="Times New Roman"/>
+          <w:b/>
+          <w:bCs/>
+          <w:sz w:val="20"/>
+          <w:szCs w:val="20"/>
+        </w:rPr>
+        <w:t>Princeton IT Services, Inc</w:t>
+      </w:r>
+      <w:r>
+        <w:rPr>
+          <w:rFonts w:ascii="Times New Roman" w:hAnsi="Times New Roman" w:cs="Times New Roman"/>
+          <w:sz w:val="20"/>
+          <w:szCs w:val="20"/>
+        </w:rPr>
+        <w:t xml:space="preserve"> — </w:t>
+      </w:r>
+      <w:r>
+        <w:rPr>
+          <w:rFonts w:ascii="Times New Roman" w:hAnsi="Times New Roman" w:cs="Times New Roman"/>
+          <w:i/>
+          <w:iCs/>
+          <w:sz w:val="20"/>
+          <w:szCs w:val="20"/>
+        </w:rPr>
+        <w:t>Java Developer</w:t>
+      </w:r>
+      <w:r>
+        <w:rPr>
+          <w:rFonts w:ascii="Times New Roman" w:hAnsi="Times New Roman" w:cs="Times New Roman"/>
+          <w:sz w:val="20"/>
+          <w:szCs w:val="20"/>
+        </w:rPr>
+        <w:br/>
+      </w:r>
+      <w:r>
+        <w:rPr>
+          <w:rFonts w:ascii="Times New Roman" w:hAnsi="Times New Roman" w:cs="Times New Roman"/>
+          <w:i/>
+          <w:iCs/>
+          <w:sz w:val="20"/>
+          <w:szCs w:val="20"/>
+        </w:rPr>
+        <w:t>May 2024 – Present | Princeton, NJ (On-site)</w:t>
+      </w:r>
+    </w:p>
+    <w:p>
+      <w:pPr>
+        <w:numPr>
+          <w:ilvl w:val="0"/>
+          <w:numId w:val="4"/>
+        </w:numPr>
+        <w:spacing w:after="0"/>
+        <w:rPr>
+          <w:rFonts w:ascii="Times New Roman" w:hAnsi="Times New Roman" w:cs="Times New Roman"/>
+          <w:sz w:val="20"/>
+          <w:szCs w:val="20"/>
+        </w:rPr>
+      </w:pPr>
+      <w:r>
+        <w:rPr>
+          <w:rFonts w:ascii="Times New Roman" w:hAnsi="Times New Roman" w:cs="Times New Roman"/>
+          <w:sz w:val="20"/>
+          <w:szCs w:val="20"/>
+        </w:rPr>
+        <w:t xml:space="preserve">Developed a full-stack dashboard application to visualize and manage internal analytical data using </w:t>
+      </w:r>
+      <w:r>
+        <w:rPr>
+          <w:rFonts w:ascii="Times New Roman" w:hAnsi="Times New Roman" w:cs="Times New Roman"/>
+          <w:b/>
+          <w:bCs/>
+          <w:sz w:val="20"/>
+          <w:szCs w:val="20"/>
+        </w:rPr>
+        <w:t>Java</w:t>
+      </w:r>
+      <w:r>
+        <w:rPr>
+          <w:rFonts w:ascii="Times New Roman" w:hAnsi="Times New Roman" w:cs="Times New Roman"/>
+          <w:sz w:val="20"/>
+          <w:szCs w:val="20"/>
+        </w:rPr>
+        <w:t xml:space="preserve">, </w:t>
+      </w:r>
+      <w:r>
+        <w:rPr>
+          <w:rFonts w:ascii="Times New Roman" w:hAnsi="Times New Roman" w:cs="Times New Roman"/>
+          <w:b/>
+          <w:bCs/>
+          <w:sz w:val="20"/>
+          <w:szCs w:val="20"/>
+        </w:rPr>
+        <w:t>Spring Boot</w:t>
+      </w:r>
+      <w:r>
+        <w:rPr>
+          <w:rFonts w:ascii="Times New Roman" w:hAnsi="Times New Roman" w:cs="Times New Roman"/>
+          <w:sz w:val="20"/>
+          <w:szCs w:val="20"/>
+        </w:rPr>
+        <w:t xml:space="preserve">, </w:t>
+      </w:r>
+      <w:r>
+        <w:rPr>
+          <w:rFonts w:ascii="Times New Roman" w:hAnsi="Times New Roman" w:cs="Times New Roman"/>
+          <w:b/>
+          <w:bCs/>
+          <w:sz w:val="20"/>
+          <w:szCs w:val="20"/>
+        </w:rPr>
+        <w:t>MongoDB</w:t>
+      </w:r>
+      <w:r>
+        <w:rPr>
+          <w:rFonts w:ascii="Times New Roman" w:hAnsi="Times New Roman" w:cs="Times New Roman"/>
+          <w:sz w:val="20"/>
+          <w:szCs w:val="20"/>
+        </w:rPr>
+        <w:t xml:space="preserve">, and </w:t>
+      </w:r>
+      <w:r>
+        <w:rPr>
+          <w:rFonts w:ascii="Times New Roman" w:hAnsi="Times New Roman" w:cs="Times New Roman"/>
+          <w:b/>
+          <w:bCs/>
+          <w:sz w:val="20"/>
+          <w:szCs w:val="20"/>
+        </w:rPr>
+        <w:t>Angular</w:t>
+      </w:r>
+      <w:r>
+        <w:rPr>
+          <w:rFonts w:ascii="Times New Roman" w:hAnsi="Times New Roman" w:cs="Times New Roman"/>
+          <w:sz w:val="20"/>
+          <w:szCs w:val="20"/>
+        </w:rPr>
+        <w:t>.</w:t>
+      </w:r>
+    </w:p>
+    <w:p>
+      <w:pPr>
+        <w:numPr>
+          <w:ilvl w:val="0"/>
+          <w:numId w:val="4"/>
+        </w:numPr>
+        <w:spacing w:after="0"/>
+        <w:rPr>
+          <w:rFonts w:ascii="Times New Roman" w:hAnsi="Times New Roman" w:cs="Times New Roman"/>
+          <w:sz w:val="20"/>
+          <w:szCs w:val="20"/>
+        </w:rPr>
+      </w:pPr>
+      <w:r>
+        <w:rPr>
+          <w:rFonts w:ascii="Times New Roman" w:hAnsi="Times New Roman" w:cs="Times New Roman"/>
+          <w:sz w:val="20"/>
+          <w:szCs w:val="20"/>
+        </w:rPr>
+        <w:t>Built secure, scalable RESTful APIs for efficient backend-frontend communication.</w:t>
+      </w:r>
+    </w:p>
+    <w:p>
+      <w:pPr>
+        <w:numPr>
+          <w:ilvl w:val="0"/>
+          <w:numId w:val="4"/>
+        </w:numPr>
+        <w:spacing w:after="0"/>
+        <w:rPr>
+          <w:rFonts w:ascii="Times New Roman" w:hAnsi="Times New Roman" w:cs="Times New Roman"/>
+          <w:sz w:val="20"/>
+          <w:szCs w:val="20"/>
+        </w:rPr>
+      </w:pPr>
+      <w:r>
+        <w:rPr>
+          <w:rFonts w:ascii="Times New Roman" w:hAnsi="Times New Roman" w:cs="Times New Roman"/>
+          <w:sz w:val="20"/>
+          <w:szCs w:val="20"/>
+        </w:rPr>
+        <w:t xml:space="preserve">Integrated </w:t>
+      </w:r>
+      <w:r>
+        <w:rPr>
+          <w:rFonts w:ascii="Times New Roman" w:hAnsi="Times New Roman" w:cs="Times New Roman"/>
+          <w:b/>
+          <w:bCs/>
+          <w:sz w:val="20"/>
+          <w:szCs w:val="20"/>
+        </w:rPr>
+        <w:t>MongoDB</w:t>
+      </w:r>
+      <w:r>
+        <w:rPr>
+          <w:rFonts w:ascii="Times New Roman" w:hAnsi="Times New Roman" w:cs="Times New Roman"/>
+          <w:sz w:val="20"/>
+          <w:szCs w:val="20"/>
+        </w:rPr>
+        <w:t xml:space="preserve"> for flexible and scalable NoSQL data management.</w:t>
+      </w:r>
+    </w:p>
+    <w:p>
+      <w:pPr>
+        <w:numPr>
+          <w:ilvl w:val="0"/>
+          <w:numId w:val="4"/>
+        </w:numPr>
+        <w:spacing w:after="0"/>
+        <w:rPr>
+          <w:rFonts w:ascii="Times New Roman" w:hAnsi="Times New Roman" w:cs="Times New Roman"/>
+          <w:sz w:val="20"/>
+          <w:szCs w:val="20"/>
+        </w:rPr>
+      </w:pPr>
+      <w:r>
+        <w:rPr>
+          <w:rFonts w:ascii="Times New Roman" w:hAnsi="Times New Roman" w:cs="Times New Roman"/>
+          <w:sz w:val="20"/>
+          <w:szCs w:val="20"/>
+        </w:rPr>
+        <w:t xml:space="preserve">Utilized </w:t>
+      </w:r>
+      <w:r>
+        <w:rPr>
+          <w:rFonts w:ascii="Times New Roman" w:hAnsi="Times New Roman" w:cs="Times New Roman"/>
+          <w:b/>
+          <w:bCs/>
+          <w:sz w:val="20"/>
+          <w:szCs w:val="20"/>
+        </w:rPr>
+        <w:t>Postman</w:t>
+      </w:r>
+      <w:r>
+        <w:rPr>
+          <w:rFonts w:ascii="Times New Roman" w:hAnsi="Times New Roman" w:cs="Times New Roman"/>
+          <w:sz w:val="20"/>
+          <w:szCs w:val="20"/>
+        </w:rPr>
+        <w:t xml:space="preserve"> for API testing and automation to ensure endpoint quality and performance.</w:t>
+      </w:r>
+    </w:p>
+    <w:p>
+      <w:pPr>
+        <w:numPr>
+          <w:ilvl w:val="0"/>
+          <w:numId w:val="4"/>
+        </w:numPr>
+        <w:spacing w:after="0"/>
+        <w:rPr>
+          <w:rFonts w:ascii="Times New Roman" w:hAnsi="Times New Roman" w:cs="Times New Roman"/>
+          <w:sz w:val="20"/>
+          <w:szCs w:val="20"/>
+        </w:rPr>
+      </w:pPr>
+      <w:r>
+        <w:rPr>
+          <w:rFonts w:ascii="Times New Roman" w:hAnsi="Times New Roman" w:cs="Times New Roman"/>
+          <w:sz w:val="20"/>
+          <w:szCs w:val="20"/>
+        </w:rPr>
+        <w:t xml:space="preserve">Implemented </w:t>
+      </w:r>
+      <w:r>
+        <w:rPr>
+          <w:rFonts w:ascii="Times New Roman" w:hAnsi="Times New Roman" w:cs="Times New Roman"/>
+          <w:b/>
+          <w:bCs/>
+          <w:sz w:val="20"/>
+          <w:szCs w:val="20"/>
+        </w:rPr>
+        <w:t>authentication and role-based access control</w:t>
+      </w:r>
+      <w:r>
+        <w:rPr>
+          <w:rFonts w:ascii="Times New Roman" w:hAnsi="Times New Roman" w:cs="Times New Roman"/>
+          <w:sz w:val="20"/>
+          <w:szCs w:val="20"/>
+        </w:rPr>
+        <w:t xml:space="preserve"> for data visibility compliance.</w:t>
+      </w:r>
+    </w:p>
+    <w:p>
+      <w:pPr>
+        <w:numPr>
+          <w:ilvl w:val="0"/>
+          <w:numId w:val="4"/>
+        </w:numPr>
+        <w:spacing w:after="0"/>
+        <w:rPr>
+          <w:rFonts w:ascii="Times New Roman" w:hAnsi="Times New Roman" w:cs="Times New Roman"/>
+          <w:sz w:val="20"/>
+          <w:szCs w:val="20"/>
+        </w:rPr>
+      </w:pPr>
+      <w:r>
+        <w:rPr>
+          <w:rFonts w:ascii="Times New Roman" w:hAnsi="Times New Roman" w:cs="Times New Roman"/>
+          <w:sz w:val="20"/>
+          <w:szCs w:val="20"/>
+        </w:rPr>
+        <w:t>Collaborated with cross-functional teams (analysts, data scientists) to align deliverables with analytical goals.</w:t>
+      </w:r>
+    </w:p>
+    <w:p>
+      <w:pPr>
+        <w:numPr>
+          <w:ilvl w:val="0"/>
+          <w:numId w:val="4"/>
+        </w:numPr>
+        <w:spacing w:after="0"/>
+        <w:rPr>
+          <w:rFonts w:ascii="Times New Roman" w:hAnsi="Times New Roman" w:cs="Times New Roman"/>
+          <w:sz w:val="20"/>
+          <w:szCs w:val="20"/>
+        </w:rPr>
+      </w:pPr>
+      <w:r>
+        <w:rPr>
+          <w:rFonts w:ascii="Times New Roman" w:hAnsi="Times New Roman" w:cs="Times New Roman"/>
+          <w:sz w:val="20"/>
+          <w:szCs w:val="20"/>
+        </w:rPr>
+        <w:t>Adhered to</w:t>
+      </w:r>
+      <w:r>
+        <w:rPr>
+          <w:rFonts w:ascii="Times New Roman" w:hAnsi="Times New Roman" w:cs="Times New Roman"/>
+          <w:sz w:val="20"/>
+          <w:szCs w:val="20"/>
+        </w:rPr>
+        <w:t xml:space="preserve"> </w:t>
+      </w:r>
+      <w:r>
+        <w:rPr>
+          <w:rFonts w:ascii="Times New Roman" w:hAnsi="Times New Roman" w:cs="Times New Roman"/>
+          <w:b/>
+          <w:bCs/>
+          <w:sz w:val="20"/>
+          <w:szCs w:val="20"/>
+        </w:rPr>
+        <w:t>Agile methodologies</w:t>
+      </w:r>
+      <w:r>
+        <w:rPr>
+          <w:rFonts w:ascii="Times New Roman" w:hAnsi="Times New Roman" w:cs="Times New Roman"/>
+          <w:sz w:val="20"/>
+          <w:szCs w:val="20"/>
+        </w:rPr>
+        <w:t xml:space="preserve">, sprint-based development, and version control via </w:t>
+      </w:r>
+      <w:r>
+        <w:rPr>
+          <w:rFonts w:ascii="Times New Roman" w:hAnsi="Times New Roman" w:cs="Times New Roman"/>
+          <w:b/>
+          <w:bCs/>
+          <w:sz w:val="20"/>
+          <w:szCs w:val="20"/>
+        </w:rPr>
+        <w:t>Git</w:t>
+      </w:r>
+      <w:r>
+        <w:rPr>
+          <w:rFonts w:ascii="Times New Roman" w:hAnsi="Times New Roman" w:cs="Times New Roman"/>
+          <w:sz w:val="20"/>
+          <w:szCs w:val="20"/>
+        </w:rPr>
+        <w:t xml:space="preserve"> and </w:t>
+      </w:r>
+      <w:r>
+        <w:rPr>
+          <w:rFonts w:ascii="Times New Roman" w:hAnsi="Times New Roman" w:cs="Times New Roman"/>
+          <w:b/>
+          <w:bCs/>
+          <w:sz w:val="20"/>
+          <w:szCs w:val="20"/>
+        </w:rPr>
+        <w:t>Jira</w:t>
+      </w:r>
+      <w:r>
+        <w:rPr>
+          <w:rFonts w:ascii="Times New Roman" w:hAnsi="Times New Roman" w:cs="Times New Roman"/>
+          <w:sz w:val="20"/>
+          <w:szCs w:val="20"/>
+        </w:rPr>
+        <w:t>.</w:t>
+      </w:r>
+    </w:p>
+    <w:p>
+      <w:pPr>
+        <w:spacing w:after="0"/>
+        <w:rPr>
+          <w:rFonts w:ascii="Times New Roman" w:hAnsi="Times New Roman" w:cs="Times New Roman"/>
+          <w:sz w:val="20"/>
+          <w:szCs w:val="20"/>
+        </w:rPr>
+      </w:pPr>
+      <w:r>
+        <w:rPr>
+          <w:rFonts w:ascii="Times New Roman" w:hAnsi="Times New Roman" w:cs="Times New Roman"/>
+          <w:sz w:val="20"/>
+          <w:szCs w:val="20"/>
+        </w:rPr>
+        <w:pict w14:anchorId="4440D227">
+          <v:rect id="_x0000_i1029" style="width:0;height:1.5pt" o:hralign="center" o:hrstd="t" o:hr="t" fillcolor="#a0a0a0" stroked="f"/>
+        </w:pict>
+      </w:r>
+    </w:p>
+    <w:p>
+      <w:pPr>
+        <w:spacing w:after="0"/>
+        <w:rPr>
+          <w:rFonts w:ascii="Times New Roman" w:hAnsi="Times New Roman" w:cs="Times New Roman"/>
+          <w:sz w:val="20"/>
+          <w:szCs w:val="20"/>
+        </w:rPr>
+      </w:pPr>
+      <w:r>
+        <w:rPr>
+          <w:rFonts w:ascii="Times New Roman" w:hAnsi="Times New Roman" w:cs="Times New Roman"/>
+          <w:b/>
+          <w:bCs/>
+          <w:sz w:val="20"/>
+          <w:szCs w:val="20"/>
+        </w:rPr>
+        <w:t>Cyber Infotech</w:t>
+      </w:r>
+      <w:r>
+        <w:rPr>
+          <w:rFonts w:ascii="Times New Roman" w:hAnsi="Times New Roman" w:cs="Times New Roman"/>
+          <w:b/>
+          <w:bCs/>
+          <w:sz w:val="20"/>
+          <w:szCs w:val="20"/>
+        </w:rPr>
+        <w:t xml:space="preserve"> LLC</w:t>
+      </w:r>
+      <w:r>
+        <w:rPr>
+          <w:rFonts w:ascii="Times New Roman" w:hAnsi="Times New Roman" w:cs="Times New Roman"/>
+          <w:sz w:val="20"/>
+          <w:szCs w:val="20"/>
+        </w:rPr>
+        <w:t xml:space="preserve"> — </w:t>
+      </w:r>
+      <w:r>
+        <w:rPr>
+          <w:rFonts w:ascii="Times New Roman" w:hAnsi="Times New Roman" w:cs="Times New Roman"/>
+          <w:i/>
+          <w:iCs/>
+          <w:sz w:val="20"/>
+          <w:szCs w:val="20"/>
+        </w:rPr>
+        <w:t>Program Analyst Intern</w:t>
+      </w:r>
+      <w:r>
+        <w:rPr>
+          <w:rFonts w:ascii="Times New Roman" w:hAnsi="Times New Roman" w:cs="Times New Roman"/>
+          <w:sz w:val="20"/>
+          <w:szCs w:val="20"/>
+        </w:rPr>
+        <w:br/>
+      </w:r>
+      <w:r>
+        <w:rPr>
+          <w:rFonts w:ascii="Times New Roman" w:hAnsi="Times New Roman" w:cs="Times New Roman"/>
+          <w:i/>
+          <w:iCs/>
+          <w:sz w:val="20"/>
+          <w:szCs w:val="20"/>
+        </w:rPr>
+        <w:t xml:space="preserve">Dec 2023 – </w:t>
+      </w:r>
+      <w:r>
+        <w:rPr>
+          <w:rFonts w:ascii="Times New Roman" w:hAnsi="Times New Roman" w:cs="Times New Roman"/>
+          <w:i/>
+          <w:iCs/>
+          <w:sz w:val="20"/>
+          <w:szCs w:val="20"/>
+        </w:rPr>
+        <w:t>April 2024</w:t>
+      </w:r>
+      <w:r>
+        <w:rPr>
+          <w:rFonts w:ascii="Times New Roman" w:hAnsi="Times New Roman" w:cs="Times New Roman"/>
+          <w:i/>
+          <w:iCs/>
+          <w:sz w:val="20"/>
+          <w:szCs w:val="20"/>
+        </w:rPr>
+        <w:t xml:space="preserve"> | Gaithersburg, MD</w:t>
+      </w:r>
+    </w:p>
+    <w:p>
+      <w:pPr>
+        <w:pStyle w:val="ListParagraph"/>
+        <w:numPr>
+          <w:ilvl w:val="0"/>
+          <w:numId w:val="9"/>
+        </w:numPr>
+        <w:spacing w:after="0"/>
+        <w:rPr>
+          <w:rFonts w:ascii="Times New Roman" w:hAnsi="Times New Roman" w:cs="Times New Roman"/>
+          <w:sz w:val="20"/>
+          <w:szCs w:val="20"/>
+        </w:rPr>
+      </w:pPr>
+      <w:r>
+        <w:rPr>
+          <w:rFonts w:ascii="Times New Roman" w:hAnsi="Times New Roman" w:cs="Times New Roman"/>
+          <w:sz w:val="20"/>
+          <w:szCs w:val="20"/>
+        </w:rPr>
+        <w:t xml:space="preserve">Designed and developed a scalable E-commerce application using Java 17, Spring Framework, and Angular within an Agile environment, implementing microservices and RESTful APIs to boost scalability by 30%. </w:t>
+      </w:r>
+    </w:p>
+    <w:p>
+      <w:pPr>
+        <w:pStyle w:val="ListParagraph"/>
+        <w:numPr>
+          <w:ilvl w:val="0"/>
+          <w:numId w:val="9"/>
+        </w:numPr>
+        <w:spacing w:after="0"/>
+        <w:rPr>
+          <w:rFonts w:ascii="Times New Roman" w:hAnsi="Times New Roman" w:cs="Times New Roman"/>
+          <w:sz w:val="20"/>
+          <w:szCs w:val="20"/>
+        </w:rPr>
+      </w:pPr>
+      <w:r>
+        <w:rPr>
+          <w:rFonts w:ascii="Times New Roman" w:hAnsi="Times New Roman" w:cs="Times New Roman"/>
+          <w:sz w:val="20"/>
+          <w:szCs w:val="20"/>
+        </w:rPr>
+        <w:t xml:space="preserve">Optimized front-end and backend performance by integrating Angular, Bootstrap, SASS for UI/UX, and Hibernate with MySQL/MongoDB for efficient data handling and persistence. </w:t>
+      </w:r>
+    </w:p>
+    <w:p>
+      <w:pPr>
+        <w:pStyle w:val="ListParagraph"/>
+        <w:numPr>
+          <w:ilvl w:val="0"/>
+          <w:numId w:val="9"/>
+        </w:numPr>
+        <w:spacing w:after="0"/>
+        <w:rPr>
+          <w:rFonts w:ascii="Times New Roman" w:hAnsi="Times New Roman" w:cs="Times New Roman"/>
+          <w:sz w:val="20"/>
+          <w:szCs w:val="20"/>
+        </w:rPr>
+      </w:pPr>
+      <w:r>
+        <w:rPr>
+          <w:rFonts w:ascii="Times New Roman" w:hAnsi="Times New Roman" w:cs="Times New Roman"/>
+          <w:sz w:val="20"/>
+          <w:szCs w:val="20"/>
+        </w:rPr>
+        <w:t>Strengthened software quality and delivery through 95% Postman API test coverage, JUnit testing, Jenkins CI/CD automation, and Agile sprint collaboration—resulting in a 25% increase in customer satisfaction.</w:t>
+      </w:r>
+    </w:p>
+    <w:p>
+      <w:pPr>
+        <w:spacing w:after="0"/>
+        <w:rPr>
+          <w:rFonts w:ascii="Times New Roman" w:hAnsi="Times New Roman" w:cs="Times New Roman"/>
+          <w:sz w:val="20"/>
+          <w:szCs w:val="20"/>
+        </w:rPr>
+      </w:pPr>
+      <w:r>
+        <w:rPr>
+          <w:rFonts w:ascii="Times New Roman" w:hAnsi="Times New Roman" w:cs="Times New Roman"/>
+          <w:sz w:val="20"/>
+          <w:szCs w:val="20"/>
+        </w:rPr>
+        <w:pict w14:anchorId="6396D556">
+          <v:rect id="_x0000_i1030" style="width:0;height:1.5pt" o:hralign="center" o:hrstd="t" o:hr="t" fillcolor="#a0a0a0" stroked="f"/>
+        </w:pict>
+      </w:r>
+    </w:p>
+    <w:p>
+      <w:pPr>
+        <w:spacing w:after="0"/>
+        <w:rPr>
+          <w:rFonts w:ascii="Times New Roman" w:hAnsi="Times New Roman" w:cs="Times New Roman"/>
+          <w:sz w:val="20"/>
+          <w:szCs w:val="20"/>
+        </w:rPr>
+      </w:pPr>
+      <w:proofErr w:type="spellStart"/>
+      <w:r>
+        <w:rPr>
+          <w:rFonts w:ascii="Times New Roman" w:hAnsi="Times New Roman" w:cs="Times New Roman"/>
+          <w:b/>
+          <w:bCs/>
+          <w:sz w:val="20"/>
+          <w:szCs w:val="20"/>
+        </w:rPr>
+        <w:t>MagTech</w:t>
+      </w:r>
+      <w:proofErr w:type="spellEnd"/>
+      <w:r>
+        <w:rPr>
+          <w:rFonts w:ascii="Times New Roman" w:hAnsi="Times New Roman" w:cs="Times New Roman"/>
+          <w:b/>
+          <w:bCs/>
+          <w:sz w:val="20"/>
+          <w:szCs w:val="20"/>
+        </w:rPr>
+        <w:t xml:space="preserve"> Solutions and Corporation</w:t>
+      </w:r>
+      <w:r>
+        <w:rPr>
+          <w:rFonts w:ascii="Times New Roman" w:hAnsi="Times New Roman" w:cs="Times New Roman"/>
+          <w:sz w:val="20"/>
+          <w:szCs w:val="20"/>
+        </w:rPr>
+        <w:t xml:space="preserve"> — </w:t>
+      </w:r>
+      <w:r>
+        <w:rPr>
+          <w:rFonts w:ascii="Times New Roman" w:hAnsi="Times New Roman" w:cs="Times New Roman"/>
+          <w:i/>
+          <w:iCs/>
+          <w:sz w:val="20"/>
+          <w:szCs w:val="20"/>
+        </w:rPr>
+        <w:t>Java Full Stack Developer Intern</w:t>
+      </w:r>
+      <w:r>
+        <w:rPr>
+          <w:rFonts w:ascii="Times New Roman" w:hAnsi="Times New Roman" w:cs="Times New Roman"/>
+          <w:sz w:val="20"/>
+          <w:szCs w:val="20"/>
+        </w:rPr>
+        <w:br/>
+      </w:r>
+      <w:r>
+        <w:rPr>
+          <w:rFonts w:ascii="Times New Roman" w:hAnsi="Times New Roman" w:cs="Times New Roman"/>
+          <w:i/>
+          <w:iCs/>
+          <w:sz w:val="20"/>
+          <w:szCs w:val="20"/>
+        </w:rPr>
+        <w:t>May 2023 – Nov 2023 | Hammonton, NJ</w:t>
+      </w:r>
+    </w:p>
+    <w:p>
+      <w:pPr>
+        <w:pStyle w:val="ListParagraph"/>
+        <w:numPr>
+          <w:ilvl w:val="0"/>
+          <w:numId w:val="8"/>
+        </w:numPr>
+        <w:rPr>
+          <w:rFonts w:ascii="Times New Roman" w:hAnsi="Times New Roman" w:cs="Times New Roman"/>
+          <w:sz w:val="18"/>
+          <w:szCs w:val="18"/>
+        </w:rPr>
+      </w:pPr>
+      <w:r>
+        <w:rPr>
+          <w:rFonts w:ascii="Times New Roman" w:hAnsi="Times New Roman" w:cs="Times New Roman"/>
+          <w:sz w:val="18"/>
+          <w:szCs w:val="18"/>
+        </w:rPr>
+        <w:t xml:space="preserve">Developed and optimized RESTful APIs and SQL queries using Java 11, JDBC, and Swagger documentation to support efficient microservice communication and backend operations. </w:t>
+      </w:r>
+    </w:p>
+    <w:p>
+      <w:pPr>
+        <w:pStyle w:val="ListParagraph"/>
+        <w:numPr>
+          <w:ilvl w:val="0"/>
+          <w:numId w:val="8"/>
+        </w:numPr>
+        <w:rPr>
+          <w:rFonts w:ascii="Times New Roman" w:hAnsi="Times New Roman" w:cs="Times New Roman"/>
+          <w:sz w:val="18"/>
+          <w:szCs w:val="18"/>
+        </w:rPr>
+      </w:pPr>
+      <w:r>
+        <w:rPr>
+          <w:rFonts w:ascii="Times New Roman" w:hAnsi="Times New Roman" w:cs="Times New Roman"/>
+          <w:sz w:val="18"/>
+          <w:szCs w:val="18"/>
+        </w:rPr>
+        <w:t xml:space="preserve">Built responsive front-end interfaces leveraging Bootstrap and jQuery, ensuring a smooth and user-friendly web experience. </w:t>
+      </w:r>
+    </w:p>
+    <w:p>
+      <w:pPr>
+        <w:pStyle w:val="ListParagraph"/>
+        <w:numPr>
+          <w:ilvl w:val="0"/>
+          <w:numId w:val="8"/>
+        </w:numPr>
+        <w:rPr>
+          <w:rFonts w:ascii="Times New Roman" w:hAnsi="Times New Roman" w:cs="Times New Roman"/>
+          <w:sz w:val="18"/>
+          <w:szCs w:val="18"/>
+        </w:rPr>
+      </w:pPr>
+      <w:r>
+        <w:rPr>
+          <w:rFonts w:ascii="Times New Roman" w:hAnsi="Times New Roman" w:cs="Times New Roman"/>
+          <w:sz w:val="18"/>
+          <w:szCs w:val="18"/>
+        </w:rPr>
+        <w:t>Collaborated in Agile teams to debug, test (JUnit, Maven), and enhance application performance while promoting cross-functional knowledge sharing.</w:t>
       </w:r>
     </w:p>
     <w:sectPr>
       <w:pgSz w:w="12240" w:h="15840"/>
-      <w:pgMar w:top="1440" w:right="1440" w:bottom="1440" w:left="1440" w:header="708" w:footer="708" w:gutter="0"/>
+      <w:pgMar w:top="720" w:right="720" w:bottom="720" w:left="720" w:header="708" w:footer="708" w:gutter="0"/>
       <w:cols w:space="708"/>
       <w:docGrid w:linePitch="360"/>
     </w:sectPr>
   </w:body>
 </w:document>
+</file>
+
+<file path=word/numbering.xml><?xml version="1.0" encoding="utf-8"?>
+<w:numbering xmlns:wpc="http://schemas.microsoft.com/office/word/2010/wordprocessingCanvas" xmlns:cx="http://schemas.microsoft.com/office/drawing/2014/chartex" xmlns:cx1="http://schemas.microsoft.com/office/drawing/2015/9/8/chartex" xmlns:cx2="http://schemas.microsoft.com/office/drawing/2015/10/21/chartex" xmlns:cx3="http://schemas.microsoft.com/office/drawing/2016/5/9/chartex" xmlns:cx4="http://schemas.microsoft.com/office/drawing/2016/5/10/chartex" xmlns:cx5="http://schemas.microsoft.com/office/drawing/2016/5/11/chartex" xmlns:cx6="http://schemas.microsoft.com/office/drawing/2016/5/12/chartex" xmlns:cx7="http://schemas.microsoft.com/office/drawing/2016/5/13/chartex" xmlns:cx8="http://schemas.microsoft.com/office/drawing/2016/5/14/chartex" xmlns:mc="http://schemas.openxmlformats.org/markup-compatibility/2006" xmlns:aink="http://schemas.microsoft.com/office/drawing/2016/ink" xmlns:am3d="http://schemas.microsoft.com/office/drawing/2017/model3d" xmlns:o="urn:schemas-microsoft-com:office:office" xmlns:oel="http://schemas.microsoft.com/office/2019/extlst" xmlns:r="http://schemas.openxmlformats.org/officeDocument/2006/relationships" xmlns:m="http://schemas.openxmlformats.org/officeDocument/2006/math" xmlns:v="urn:schemas-microsoft-com:vml" xmlns:wp14="http://schemas.microsoft.com/office/word/2010/wordprocessingDrawing" xmlns:wp="http://schemas.openxmlformats.org/drawingml/2006/wordprocessingDrawing" xmlns:w10="urn:schemas-microsoft-com:office:word" xmlns:w="http://schemas.openxmlformats.org/wordprocessingml/2006/main" xmlns:w14="http://schemas.microsoft.com/office/word/2010/wordml" xmlns:w15="http://schemas.microsoft.com/office/word/2012/wordml" xmlns:w16cex="http://schemas.microsoft.com/office/word/2018/wordml/cex" xmlns:w16cid="http://schemas.microsoft.com/office/word/2016/wordml/cid" xmlns:w16="http://schemas.microsoft.com/office/word/2018/wordml" xmlns:w16du="http://schemas.microsoft.com/office/word/2023/wordml/word16du" xmlns:w16sdtdh="http://schemas.microsoft.com/office/word/2020/wordml/sdtdatahash" xmlns:w16sdtfl="http://schemas.microsoft.com/office/word/2024/wordml/sdtformatlock" xmlns:w16se="http://schemas.microsoft.com/office/word/2015/wordml/symex" xmlns:wpg="http://schemas.microsoft.com/office/word/2010/wordprocessingGroup" xmlns:wpi="http://schemas.microsoft.com/office/word/2010/wordprocessingInk" xmlns:wne="http://schemas.microsoft.com/office/word/2006/wordml" xmlns:wps="http://schemas.microsoft.com/office/word/2010/wordprocessingShape" mc:Ignorable="w14 w15 w16se w16cid w16 w16cex w16sdtdh w16sdtfl w16du wp14">
+  <w:abstractNum w:abstractNumId="0" w15:restartNumberingAfterBreak="0">
+    <w:nsid w:val="13932680"/>
+    <w:multiLevelType w:val="multilevel"/>
+    <w:tmpl w:val="5FE2D1D4"/>
+    <w:lvl w:ilvl="0">
+      <w:start w:val="1"/>
+      <w:numFmt w:val="bullet"/>
+      <w:lvlText w:val=""/>
+      <w:lvlJc w:val="left"/>
+      <w:pPr>
+        <w:tabs>
+          <w:tab w:val="num" w:pos="720"/>
+        </w:tabs>
+        <w:ind w:left="720" w:hanging="360"/>
+      </w:pPr>
+      <w:rPr>
+        <w:rFonts w:ascii="Symbol" w:hAnsi="Symbol" w:hint="default"/>
+        <w:sz w:val="20"/>
+      </w:rPr>
+    </w:lvl>
+    <w:lvl w:ilvl="1" w:tentative="1">
+      <w:start w:val="1"/>
+      <w:numFmt w:val="bullet"/>
+      <w:lvlText w:val="o"/>
+      <w:lvlJc w:val="left"/>
+      <w:pPr>
+        <w:tabs>
+          <w:tab w:val="num" w:pos="1440"/>
+        </w:tabs>
+        <w:ind w:left="1440" w:hanging="360"/>
+      </w:pPr>
+      <w:rPr>
+        <w:rFonts w:ascii="Courier New" w:hAnsi="Courier New" w:hint="default"/>
+        <w:sz w:val="20"/>
+      </w:rPr>
+    </w:lvl>
+    <w:lvl w:ilvl="2" w:tentative="1">
+      <w:start w:val="1"/>
+      <w:numFmt w:val="bullet"/>
+      <w:lvlText w:val=""/>
+      <w:lvlJc w:val="left"/>
+      <w:pPr>
+        <w:tabs>
+          <w:tab w:val="num" w:pos="2160"/>
+        </w:tabs>
+        <w:ind w:left="2160" w:hanging="360"/>
+      </w:pPr>
+      <w:rPr>
+        <w:rFonts w:ascii="Wingdings" w:hAnsi="Wingdings" w:hint="default"/>
+        <w:sz w:val="20"/>
+      </w:rPr>
+    </w:lvl>
+    <w:lvl w:ilvl="3" w:tentative="1">
+      <w:start w:val="1"/>
+      <w:numFmt w:val="bullet"/>
+      <w:lvlText w:val=""/>
+      <w:lvlJc w:val="left"/>
+      <w:pPr>
+        <w:tabs>
+          <w:tab w:val="num" w:pos="2880"/>
+        </w:tabs>
+        <w:ind w:left="2880" w:hanging="360"/>
+      </w:pPr>
+      <w:rPr>
+        <w:rFonts w:ascii="Wingdings" w:hAnsi="Wingdings" w:hint="default"/>
+        <w:sz w:val="20"/>
+      </w:rPr>
+    </w:lvl>
+    <w:lvl w:ilvl="4" w:tentative="1">
+      <w:start w:val="1"/>
+      <w:numFmt w:val="bullet"/>
+      <w:lvlText w:val=""/>
+      <w:lvlJc w:val="left"/>
+      <w:pPr>
+        <w:tabs>
+          <w:tab w:val="num" w:pos="3600"/>
+        </w:tabs>
+        <w:ind w:left="3600" w:hanging="360"/>
+      </w:pPr>
+      <w:rPr>
+        <w:rFonts w:ascii="Wingdings" w:hAnsi="Wingdings" w:hint="default"/>
+        <w:sz w:val="20"/>
+      </w:rPr>
+    </w:lvl>
+    <w:lvl w:ilvl="5" w:tentative="1">
+      <w:start w:val="1"/>
+      <w:numFmt w:val="bullet"/>
+      <w:lvlText w:val=""/>
+      <w:lvlJc w:val="left"/>
+      <w:pPr>
+        <w:tabs>
+          <w:tab w:val="num" w:pos="4320"/>
+        </w:tabs>
+        <w:ind w:left="4320" w:hanging="360"/>
+      </w:pPr>
+      <w:rPr>
+        <w:rFonts w:ascii="Wingdings" w:hAnsi="Wingdings" w:hint="default"/>
+        <w:sz w:val="20"/>
+      </w:rPr>
+    </w:lvl>
+    <w:lvl w:ilvl="6" w:tentative="1">
+      <w:start w:val="1"/>
+      <w:numFmt w:val="bullet"/>
+      <w:lvlText w:val=""/>
+      <w:lvlJc w:val="left"/>
+      <w:pPr>
+        <w:tabs>
+          <w:tab w:val="num" w:pos="5040"/>
+        </w:tabs>
+        <w:ind w:left="5040" w:hanging="360"/>
+      </w:pPr>
+      <w:rPr>
+        <w:rFonts w:ascii="Wingdings" w:hAnsi="Wingdings" w:hint="default"/>
+        <w:sz w:val="20"/>
+      </w:rPr>
+    </w:lvl>
+    <w:lvl w:ilvl="7" w:tentative="1">
+      <w:start w:val="1"/>
+      <w:numFmt w:val="bullet"/>
+      <w:lvlText w:val=""/>
+      <w:lvlJc w:val="left"/>
+      <w:pPr>
+        <w:tabs>
+          <w:tab w:val="num" w:pos="5760"/>
+        </w:tabs>
+        <w:ind w:left="5760" w:hanging="360"/>
+      </w:pPr>
+      <w:rPr>
+        <w:rFonts w:ascii="Wingdings" w:hAnsi="Wingdings" w:hint="default"/>
+        <w:sz w:val="20"/>
+      </w:rPr>
+    </w:lvl>
+    <w:lvl w:ilvl="8" w:tentative="1">
+      <w:start w:val="1"/>
+      <w:numFmt w:val="bullet"/>
+      <w:lvlText w:val=""/>
+      <w:lvlJc w:val="left"/>
+      <w:pPr>
+        <w:tabs>
+          <w:tab w:val="num" w:pos="6480"/>
+        </w:tabs>
+        <w:ind w:left="6480" w:hanging="360"/>
+      </w:pPr>
+      <w:rPr>
+        <w:rFonts w:ascii="Wingdings" w:hAnsi="Wingdings" w:hint="default"/>
+        <w:sz w:val="20"/>
+      </w:rPr>
+    </w:lvl>
+  </w:abstractNum>
+  <w:abstractNum w:abstractNumId="1" w15:restartNumberingAfterBreak="0">
+    <w:nsid w:val="1ED0552D"/>
+    <w:multiLevelType w:val="multilevel"/>
+    <w:tmpl w:val="5FE2D1D4"/>
+    <w:lvl w:ilvl="0">
+      <w:start w:val="1"/>
+      <w:numFmt w:val="bullet"/>
+      <w:lvlText w:val=""/>
+      <w:lvlJc w:val="left"/>
+      <w:pPr>
+        <w:tabs>
+          <w:tab w:val="num" w:pos="720"/>
+        </w:tabs>
+        <w:ind w:left="720" w:hanging="360"/>
+      </w:pPr>
+      <w:rPr>
+        <w:rFonts w:ascii="Symbol" w:hAnsi="Symbol" w:hint="default"/>
+        <w:sz w:val="20"/>
+      </w:rPr>
+    </w:lvl>
+    <w:lvl w:ilvl="1" w:tentative="1">
+      <w:start w:val="1"/>
+      <w:numFmt w:val="bullet"/>
+      <w:lvlText w:val="o"/>
+      <w:lvlJc w:val="left"/>
+      <w:pPr>
+        <w:tabs>
+          <w:tab w:val="num" w:pos="1440"/>
+        </w:tabs>
+        <w:ind w:left="1440" w:hanging="360"/>
+      </w:pPr>
+      <w:rPr>
+        <w:rFonts w:ascii="Courier New" w:hAnsi="Courier New" w:hint="default"/>
+        <w:sz w:val="20"/>
+      </w:rPr>
+    </w:lvl>
+    <w:lvl w:ilvl="2" w:tentative="1">
+      <w:start w:val="1"/>
+      <w:numFmt w:val="bullet"/>
+      <w:lvlText w:val=""/>
+      <w:lvlJc w:val="left"/>
+      <w:pPr>
+        <w:tabs>
+          <w:tab w:val="num" w:pos="2160"/>
+        </w:tabs>
+        <w:ind w:left="2160" w:hanging="360"/>
+      </w:pPr>
+      <w:rPr>
+        <w:rFonts w:ascii="Wingdings" w:hAnsi="Wingdings" w:hint="default"/>
+        <w:sz w:val="20"/>
+      </w:rPr>
+    </w:lvl>
+    <w:lvl w:ilvl="3" w:tentative="1">
+      <w:start w:val="1"/>
+      <w:numFmt w:val="bullet"/>
+      <w:lvlText w:val=""/>
+      <w:lvlJc w:val="left"/>
+      <w:pPr>
+        <w:tabs>
+          <w:tab w:val="num" w:pos="2880"/>
+        </w:tabs>
+        <w:ind w:left="2880" w:hanging="360"/>
+      </w:pPr>
+      <w:rPr>
+        <w:rFonts w:ascii="Wingdings" w:hAnsi="Wingdings" w:hint="default"/>
+        <w:sz w:val="20"/>
+      </w:rPr>
+    </w:lvl>
+    <w:lvl w:ilvl="4" w:tentative="1">
+      <w:start w:val="1"/>
+      <w:numFmt w:val="bullet"/>
+      <w:lvlText w:val=""/>
+      <w:lvlJc w:val="left"/>
+      <w:pPr>
+        <w:tabs>
+          <w:tab w:val="num" w:pos="3600"/>
+        </w:tabs>
+        <w:ind w:left="3600" w:hanging="360"/>
+      </w:pPr>
+      <w:rPr>
+        <w:rFonts w:ascii="Wingdings" w:hAnsi="Wingdings" w:hint="default"/>
+        <w:sz w:val="20"/>
+      </w:rPr>
+    </w:lvl>
+    <w:lvl w:ilvl="5" w:tentative="1">
+      <w:start w:val="1"/>
+      <w:numFmt w:val="bullet"/>
+      <w:lvlText w:val=""/>
+      <w:lvlJc w:val="left"/>
+      <w:pPr>
+        <w:tabs>
+          <w:tab w:val="num" w:pos="4320"/>
+        </w:tabs>
+        <w:ind w:left="4320" w:hanging="360"/>
+      </w:pPr>
+      <w:rPr>
+        <w:rFonts w:ascii="Wingdings" w:hAnsi="Wingdings" w:hint="default"/>
+        <w:sz w:val="20"/>
+      </w:rPr>
+    </w:lvl>
+    <w:lvl w:ilvl="6" w:tentative="1">
+      <w:start w:val="1"/>
+      <w:numFmt w:val="bullet"/>
+      <w:lvlText w:val=""/>
+      <w:lvlJc w:val="left"/>
+      <w:pPr>
+        <w:tabs>
+          <w:tab w:val="num" w:pos="5040"/>
+        </w:tabs>
+        <w:ind w:left="5040" w:hanging="360"/>
+      </w:pPr>
+      <w:rPr>
+        <w:rFonts w:ascii="Wingdings" w:hAnsi="Wingdings" w:hint="default"/>
+        <w:sz w:val="20"/>
+      </w:rPr>
+    </w:lvl>
+    <w:lvl w:ilvl="7" w:tentative="1">
+      <w:start w:val="1"/>
+      <w:numFmt w:val="bullet"/>
+      <w:lvlText w:val=""/>
+      <w:lvlJc w:val="left"/>
+      <w:pPr>
+        <w:tabs>
+          <w:tab w:val="num" w:pos="5760"/>
+        </w:tabs>
+        <w:ind w:left="5760" w:hanging="360"/>
+      </w:pPr>
+      <w:rPr>
+        <w:rFonts w:ascii="Wingdings" w:hAnsi="Wingdings" w:hint="default"/>
+        <w:sz w:val="20"/>
+      </w:rPr>
+    </w:lvl>
+    <w:lvl w:ilvl="8" w:tentative="1">
+      <w:start w:val="1"/>
+      <w:numFmt w:val="bullet"/>
+      <w:lvlText w:val=""/>
+      <w:lvlJc w:val="left"/>
+      <w:pPr>
+        <w:tabs>
+          <w:tab w:val="num" w:pos="6480"/>
+        </w:tabs>
+        <w:ind w:left="6480" w:hanging="360"/>
+      </w:pPr>
+      <w:rPr>
+        <w:rFonts w:ascii="Wingdings" w:hAnsi="Wingdings" w:hint="default"/>
+        <w:sz w:val="20"/>
+      </w:rPr>
+    </w:lvl>
+  </w:abstractNum>
+  <w:abstractNum w:abstractNumId="2" w15:restartNumberingAfterBreak="0">
+    <w:nsid w:val="23F10DF2"/>
+    <w:multiLevelType w:val="multilevel"/>
+    <w:tmpl w:val="5C98A8B8"/>
+    <w:lvl w:ilvl="0">
+      <w:start w:val="1"/>
+      <w:numFmt w:val="bullet"/>
+      <w:lvlText w:val=""/>
+      <w:lvlJc w:val="left"/>
+      <w:pPr>
+        <w:tabs>
+          <w:tab w:val="num" w:pos="720"/>
+        </w:tabs>
+        <w:ind w:left="720" w:hanging="360"/>
+      </w:pPr>
+      <w:rPr>
+        <w:rFonts w:ascii="Symbol" w:hAnsi="Symbol" w:hint="default"/>
+        <w:sz w:val="20"/>
+      </w:rPr>
+    </w:lvl>
+    <w:lvl w:ilvl="1" w:tentative="1">
+      <w:start w:val="1"/>
+      <w:numFmt w:val="bullet"/>
+      <w:lvlText w:val="o"/>
+      <w:lvlJc w:val="left"/>
+      <w:pPr>
+        <w:tabs>
+          <w:tab w:val="num" w:pos="1440"/>
+        </w:tabs>
+        <w:ind w:left="1440" w:hanging="360"/>
+      </w:pPr>
+      <w:rPr>
+        <w:rFonts w:ascii="Courier New" w:hAnsi="Courier New" w:hint="default"/>
+        <w:sz w:val="20"/>
+      </w:rPr>
+    </w:lvl>
+    <w:lvl w:ilvl="2" w:tentative="1">
+      <w:start w:val="1"/>
+      <w:numFmt w:val="bullet"/>
+      <w:lvlText w:val=""/>
+      <w:lvlJc w:val="left"/>
+      <w:pPr>
+        <w:tabs>
+          <w:tab w:val="num" w:pos="2160"/>
+        </w:tabs>
+        <w:ind w:left="2160" w:hanging="360"/>
+      </w:pPr>
+      <w:rPr>
+        <w:rFonts w:ascii="Wingdings" w:hAnsi="Wingdings" w:hint="default"/>
+        <w:sz w:val="20"/>
+      </w:rPr>
+    </w:lvl>
+    <w:lvl w:ilvl="3" w:tentative="1">
+      <w:start w:val="1"/>
+      <w:numFmt w:val="bullet"/>
+      <w:lvlText w:val=""/>
+      <w:lvlJc w:val="left"/>
+      <w:pPr>
+        <w:tabs>
+          <w:tab w:val="num" w:pos="2880"/>
+        </w:tabs>
+        <w:ind w:left="2880" w:hanging="360"/>
+      </w:pPr>
+      <w:rPr>
+        <w:rFonts w:ascii="Wingdings" w:hAnsi="Wingdings" w:hint="default"/>
+        <w:sz w:val="20"/>
+      </w:rPr>
+    </w:lvl>
+    <w:lvl w:ilvl="4" w:tentative="1">
+      <w:start w:val="1"/>
+      <w:numFmt w:val="bullet"/>
+      <w:lvlText w:val=""/>
+      <w:lvlJc w:val="left"/>
+      <w:pPr>
+        <w:tabs>
+          <w:tab w:val="num" w:pos="3600"/>
+        </w:tabs>
+        <w:ind w:left="3600" w:hanging="360"/>
+      </w:pPr>
+      <w:rPr>
+        <w:rFonts w:ascii="Wingdings" w:hAnsi="Wingdings" w:hint="default"/>
+        <w:sz w:val="20"/>
+      </w:rPr>
+    </w:lvl>
+    <w:lvl w:ilvl="5" w:tentative="1">
+      <w:start w:val="1"/>
+      <w:numFmt w:val="bullet"/>
+      <w:lvlText w:val=""/>
+      <w:lvlJc w:val="left"/>
+      <w:pPr>
+        <w:tabs>
+          <w:tab w:val="num" w:pos="4320"/>
+        </w:tabs>
+        <w:ind w:left="4320" w:hanging="360"/>
+      </w:pPr>
+      <w:rPr>
+        <w:rFonts w:ascii="Wingdings" w:hAnsi="Wingdings" w:hint="default"/>
+        <w:sz w:val="20"/>
+      </w:rPr>
+    </w:lvl>
+    <w:lvl w:ilvl="6" w:tentative="1">
+      <w:start w:val="1"/>
+      <w:numFmt w:val="bullet"/>
+      <w:lvlText w:val=""/>
+      <w:lvlJc w:val="left"/>
+      <w:pPr>
+        <w:tabs>
+          <w:tab w:val="num" w:pos="5040"/>
+        </w:tabs>
+        <w:ind w:left="5040" w:hanging="360"/>
+      </w:pPr>
+      <w:rPr>
+        <w:rFonts w:ascii="Wingdings" w:hAnsi="Wingdings" w:hint="default"/>
+        <w:sz w:val="20"/>
+      </w:rPr>
+    </w:lvl>
+    <w:lvl w:ilvl="7" w:tentative="1">
+      <w:start w:val="1"/>
+      <w:numFmt w:val="bullet"/>
+      <w:lvlText w:val=""/>
+      <w:lvlJc w:val="left"/>
+      <w:pPr>
+        <w:tabs>
+          <w:tab w:val="num" w:pos="5760"/>
+        </w:tabs>
+        <w:ind w:left="5760" w:hanging="360"/>
+      </w:pPr>
+      <w:rPr>
+        <w:rFonts w:ascii="Wingdings" w:hAnsi="Wingdings" w:hint="default"/>
+        <w:sz w:val="20"/>
+      </w:rPr>
+    </w:lvl>
+    <w:lvl w:ilvl="8" w:tentative="1">
+      <w:start w:val="1"/>
+      <w:numFmt w:val="bullet"/>
+      <w:lvlText w:val=""/>
+      <w:lvlJc w:val="left"/>
+      <w:pPr>
+        <w:tabs>
+          <w:tab w:val="num" w:pos="6480"/>
+        </w:tabs>
+        <w:ind w:left="6480" w:hanging="360"/>
+      </w:pPr>
+      <w:rPr>
+        <w:rFonts w:ascii="Wingdings" w:hAnsi="Wingdings" w:hint="default"/>
+        <w:sz w:val="20"/>
+      </w:rPr>
+    </w:lvl>
+  </w:abstractNum>
+  <w:abstractNum w:abstractNumId="3" w15:restartNumberingAfterBreak="0">
+    <w:nsid w:val="2A9C6CD6"/>
+    <w:multiLevelType w:val="multilevel"/>
+    <w:tmpl w:val="47304E60"/>
+    <w:lvl w:ilvl="0">
+      <w:start w:val="1"/>
+      <w:numFmt w:val="bullet"/>
+      <w:lvlText w:val=""/>
+      <w:lvlJc w:val="left"/>
+      <w:pPr>
+        <w:tabs>
+          <w:tab w:val="num" w:pos="720"/>
+        </w:tabs>
+        <w:ind w:left="720" w:hanging="360"/>
+      </w:pPr>
+      <w:rPr>
+        <w:rFonts w:ascii="Symbol" w:hAnsi="Symbol" w:hint="default"/>
+        <w:sz w:val="20"/>
+      </w:rPr>
+    </w:lvl>
+    <w:lvl w:ilvl="1" w:tentative="1">
+      <w:start w:val="1"/>
+      <w:numFmt w:val="bullet"/>
+      <w:lvlText w:val="o"/>
+      <w:lvlJc w:val="left"/>
+      <w:pPr>
+        <w:tabs>
+          <w:tab w:val="num" w:pos="1440"/>
+        </w:tabs>
+        <w:ind w:left="1440" w:hanging="360"/>
+      </w:pPr>
+      <w:rPr>
+        <w:rFonts w:ascii="Courier New" w:hAnsi="Courier New" w:hint="default"/>
+        <w:sz w:val="20"/>
+      </w:rPr>
+    </w:lvl>
+    <w:lvl w:ilvl="2" w:tentative="1">
+      <w:start w:val="1"/>
+      <w:numFmt w:val="bullet"/>
+      <w:lvlText w:val=""/>
+      <w:lvlJc w:val="left"/>
+      <w:pPr>
+        <w:tabs>
+          <w:tab w:val="num" w:pos="2160"/>
+        </w:tabs>
+        <w:ind w:left="2160" w:hanging="360"/>
+      </w:pPr>
+      <w:rPr>
+        <w:rFonts w:ascii="Wingdings" w:hAnsi="Wingdings" w:hint="default"/>
+        <w:sz w:val="20"/>
+      </w:rPr>
+    </w:lvl>
+    <w:lvl w:ilvl="3" w:tentative="1">
+      <w:start w:val="1"/>
+      <w:numFmt w:val="bullet"/>
+      <w:lvlText w:val=""/>
+      <w:lvlJc w:val="left"/>
+      <w:pPr>
+        <w:tabs>
+          <w:tab w:val="num" w:pos="2880"/>
+        </w:tabs>
+        <w:ind w:left="2880" w:hanging="360"/>
+      </w:pPr>
+      <w:rPr>
+        <w:rFonts w:ascii="Wingdings" w:hAnsi="Wingdings" w:hint="default"/>
+        <w:sz w:val="20"/>
+      </w:rPr>
+    </w:lvl>
+    <w:lvl w:ilvl="4" w:tentative="1">
+      <w:start w:val="1"/>
+      <w:numFmt w:val="bullet"/>
+      <w:lvlText w:val=""/>
+      <w:lvlJc w:val="left"/>
+      <w:pPr>
+        <w:tabs>
+          <w:tab w:val="num" w:pos="3600"/>
+        </w:tabs>
+        <w:ind w:left="3600" w:hanging="360"/>
+      </w:pPr>
+      <w:rPr>
+        <w:rFonts w:ascii="Wingdings" w:hAnsi="Wingdings" w:hint="default"/>
+        <w:sz w:val="20"/>
+      </w:rPr>
+    </w:lvl>
+    <w:lvl w:ilvl="5" w:tentative="1">
+      <w:start w:val="1"/>
+      <w:numFmt w:val="bullet"/>
+      <w:lvlText w:val=""/>
+      <w:lvlJc w:val="left"/>
+      <w:pPr>
+        <w:tabs>
+          <w:tab w:val="num" w:pos="4320"/>
+        </w:tabs>
+        <w:ind w:left="4320" w:hanging="360"/>
+      </w:pPr>
+      <w:rPr>
+        <w:rFonts w:ascii="Wingdings" w:hAnsi="Wingdings" w:hint="default"/>
+        <w:sz w:val="20"/>
+      </w:rPr>
+    </w:lvl>
+    <w:lvl w:ilvl="6" w:tentative="1">
+      <w:start w:val="1"/>
+      <w:numFmt w:val="bullet"/>
+      <w:lvlText w:val=""/>
+      <w:lvlJc w:val="left"/>
+      <w:pPr>
+        <w:tabs>
+          <w:tab w:val="num" w:pos="5040"/>
+        </w:tabs>
+        <w:ind w:left="5040" w:hanging="360"/>
+      </w:pPr>
+      <w:rPr>
+        <w:rFonts w:ascii="Wingdings" w:hAnsi="Wingdings" w:hint="default"/>
+        <w:sz w:val="20"/>
+      </w:rPr>
+    </w:lvl>
+    <w:lvl w:ilvl="7" w:tentative="1">
+      <w:start w:val="1"/>
+      <w:numFmt w:val="bullet"/>
+      <w:lvlText w:val=""/>
+      <w:lvlJc w:val="left"/>
+      <w:pPr>
+        <w:tabs>
+          <w:tab w:val="num" w:pos="5760"/>
+        </w:tabs>
+        <w:ind w:left="5760" w:hanging="360"/>
+      </w:pPr>
+      <w:rPr>
+        <w:rFonts w:ascii="Wingdings" w:hAnsi="Wingdings" w:hint="default"/>
+        <w:sz w:val="20"/>
+      </w:rPr>
+    </w:lvl>
+    <w:lvl w:ilvl="8" w:tentative="1">
+      <w:start w:val="1"/>
+      <w:numFmt w:val="bullet"/>
+      <w:lvlText w:val=""/>
+      <w:lvlJc w:val="left"/>
+      <w:pPr>
+        <w:tabs>
+          <w:tab w:val="num" w:pos="6480"/>
+        </w:tabs>
+        <w:ind w:left="6480" w:hanging="360"/>
+      </w:pPr>
+      <w:rPr>
+        <w:rFonts w:ascii="Wingdings" w:hAnsi="Wingdings" w:hint="default"/>
+        <w:sz w:val="20"/>
+      </w:rPr>
+    </w:lvl>
+  </w:abstractNum>
+  <w:abstractNum w:abstractNumId="4" w15:restartNumberingAfterBreak="0">
+    <w:nsid w:val="571B7738"/>
+    <w:multiLevelType w:val="multilevel"/>
+    <w:tmpl w:val="5FE2D1D4"/>
+    <w:lvl w:ilvl="0">
+      <w:start w:val="1"/>
+      <w:numFmt w:val="bullet"/>
+      <w:lvlText w:val=""/>
+      <w:lvlJc w:val="left"/>
+      <w:pPr>
+        <w:tabs>
+          <w:tab w:val="num" w:pos="720"/>
+        </w:tabs>
+        <w:ind w:left="720" w:hanging="360"/>
+      </w:pPr>
+      <w:rPr>
+        <w:rFonts w:ascii="Symbol" w:hAnsi="Symbol" w:hint="default"/>
+        <w:sz w:val="20"/>
+      </w:rPr>
+    </w:lvl>
+    <w:lvl w:ilvl="1" w:tentative="1">
+      <w:start w:val="1"/>
+      <w:numFmt w:val="bullet"/>
+      <w:lvlText w:val="o"/>
+      <w:lvlJc w:val="left"/>
+      <w:pPr>
+        <w:tabs>
+          <w:tab w:val="num" w:pos="1440"/>
+        </w:tabs>
+        <w:ind w:left="1440" w:hanging="360"/>
+      </w:pPr>
+      <w:rPr>
+        <w:rFonts w:ascii="Courier New" w:hAnsi="Courier New" w:hint="default"/>
+        <w:sz w:val="20"/>
+      </w:rPr>
+    </w:lvl>
+    <w:lvl w:ilvl="2" w:tentative="1">
+      <w:start w:val="1"/>
+      <w:numFmt w:val="bullet"/>
+      <w:lvlText w:val=""/>
+      <w:lvlJc w:val="left"/>
+      <w:pPr>
+        <w:tabs>
+          <w:tab w:val="num" w:pos="2160"/>
+        </w:tabs>
+        <w:ind w:left="2160" w:hanging="360"/>
+      </w:pPr>
+      <w:rPr>
+        <w:rFonts w:ascii="Wingdings" w:hAnsi="Wingdings" w:hint="default"/>
+        <w:sz w:val="20"/>
+      </w:rPr>
+    </w:lvl>
+    <w:lvl w:ilvl="3" w:tentative="1">
+      <w:start w:val="1"/>
+      <w:numFmt w:val="bullet"/>
+      <w:lvlText w:val=""/>
+      <w:lvlJc w:val="left"/>
+      <w:pPr>
+        <w:tabs>
+          <w:tab w:val="num" w:pos="2880"/>
+        </w:tabs>
+        <w:ind w:left="2880" w:hanging="360"/>
+      </w:pPr>
+      <w:rPr>
+        <w:rFonts w:ascii="Wingdings" w:hAnsi="Wingdings" w:hint="default"/>
+        <w:sz w:val="20"/>
+      </w:rPr>
+    </w:lvl>
+    <w:lvl w:ilvl="4" w:tentative="1">
+      <w:start w:val="1"/>
+      <w:numFmt w:val="bullet"/>
+      <w:lvlText w:val=""/>
+      <w:lvlJc w:val="left"/>
+      <w:pPr>
+        <w:tabs>
+          <w:tab w:val="num" w:pos="3600"/>
+        </w:tabs>
+        <w:ind w:left="3600" w:hanging="360"/>
+      </w:pPr>
+      <w:rPr>
+        <w:rFonts w:ascii="Wingdings" w:hAnsi="Wingdings" w:hint="default"/>
+        <w:sz w:val="20"/>
+      </w:rPr>
+    </w:lvl>
+    <w:lvl w:ilvl="5" w:tentative="1">
+      <w:start w:val="1"/>
+      <w:numFmt w:val="bullet"/>
+      <w:lvlText w:val=""/>
+      <w:lvlJc w:val="left"/>
+      <w:pPr>
+        <w:tabs>
+          <w:tab w:val="num" w:pos="4320"/>
+        </w:tabs>
+        <w:ind w:left="4320" w:hanging="360"/>
+      </w:pPr>
+      <w:rPr>
+        <w:rFonts w:ascii="Wingdings" w:hAnsi="Wingdings" w:hint="default"/>
+        <w:sz w:val="20"/>
+      </w:rPr>
+    </w:lvl>
+    <w:lvl w:ilvl="6" w:tentative="1">
+      <w:start w:val="1"/>
+      <w:numFmt w:val="bullet"/>
+      <w:lvlText w:val=""/>
+      <w:lvlJc w:val="left"/>
+      <w:pPr>
+        <w:tabs>
+          <w:tab w:val="num" w:pos="5040"/>
+        </w:tabs>
+        <w:ind w:left="5040" w:hanging="360"/>
+      </w:pPr>
+      <w:rPr>
+        <w:rFonts w:ascii="Wingdings" w:hAnsi="Wingdings" w:hint="default"/>
+        <w:sz w:val="20"/>
+      </w:rPr>
+    </w:lvl>
+    <w:lvl w:ilvl="7" w:tentative="1">
+      <w:start w:val="1"/>
+      <w:numFmt w:val="bullet"/>
+      <w:lvlText w:val=""/>
+      <w:lvlJc w:val="left"/>
+      <w:pPr>
+        <w:tabs>
+          <w:tab w:val="num" w:pos="5760"/>
+        </w:tabs>
+        <w:ind w:left="5760" w:hanging="360"/>
+      </w:pPr>
+      <w:rPr>
+        <w:rFonts w:ascii="Wingdings" w:hAnsi="Wingdings" w:hint="default"/>
+        <w:sz w:val="20"/>
+      </w:rPr>
+    </w:lvl>
+    <w:lvl w:ilvl="8" w:tentative="1">
+      <w:start w:val="1"/>
+      <w:numFmt w:val="bullet"/>
+      <w:lvlText w:val=""/>
+      <w:lvlJc w:val="left"/>
+      <w:pPr>
+        <w:tabs>
+          <w:tab w:val="num" w:pos="6480"/>
+        </w:tabs>
+        <w:ind w:left="6480" w:hanging="360"/>
+      </w:pPr>
+      <w:rPr>
+        <w:rFonts w:ascii="Wingdings" w:hAnsi="Wingdings" w:hint="default"/>
+        <w:sz w:val="20"/>
+      </w:rPr>
+    </w:lvl>
+  </w:abstractNum>
+  <w:abstractNum w:abstractNumId="5" w15:restartNumberingAfterBreak="0">
+    <w:nsid w:val="5EB21E4C"/>
+    <w:multiLevelType w:val="multilevel"/>
+    <w:tmpl w:val="1214FA9C"/>
+    <w:lvl w:ilvl="0">
+      <w:start w:val="1"/>
+      <w:numFmt w:val="bullet"/>
+      <w:lvlText w:val=""/>
+      <w:lvlJc w:val="left"/>
+      <w:pPr>
+        <w:tabs>
+          <w:tab w:val="num" w:pos="720"/>
+        </w:tabs>
+        <w:ind w:left="720" w:hanging="360"/>
+      </w:pPr>
+      <w:rPr>
+        <w:rFonts w:ascii="Symbol" w:hAnsi="Symbol" w:hint="default"/>
+        <w:sz w:val="20"/>
+      </w:rPr>
+    </w:lvl>
+    <w:lvl w:ilvl="1" w:tentative="1">
+      <w:start w:val="1"/>
+      <w:numFmt w:val="bullet"/>
+      <w:lvlText w:val="o"/>
+      <w:lvlJc w:val="left"/>
+      <w:pPr>
+        <w:tabs>
+          <w:tab w:val="num" w:pos="1440"/>
+        </w:tabs>
+        <w:ind w:left="1440" w:hanging="360"/>
+      </w:pPr>
+      <w:rPr>
+        <w:rFonts w:ascii="Courier New" w:hAnsi="Courier New" w:hint="default"/>
+        <w:sz w:val="20"/>
+      </w:rPr>
+    </w:lvl>
+    <w:lvl w:ilvl="2" w:tentative="1">
+      <w:start w:val="1"/>
+      <w:numFmt w:val="bullet"/>
+      <w:lvlText w:val=""/>
+      <w:lvlJc w:val="left"/>
+      <w:pPr>
+        <w:tabs>
+          <w:tab w:val="num" w:pos="2160"/>
+        </w:tabs>
+        <w:ind w:left="2160" w:hanging="360"/>
+      </w:pPr>
+      <w:rPr>
+        <w:rFonts w:ascii="Wingdings" w:hAnsi="Wingdings" w:hint="default"/>
+        <w:sz w:val="20"/>
+      </w:rPr>
+    </w:lvl>
+    <w:lvl w:ilvl="3" w:tentative="1">
+      <w:start w:val="1"/>
+      <w:numFmt w:val="bullet"/>
+      <w:lvlText w:val=""/>
+      <w:lvlJc w:val="left"/>
+      <w:pPr>
+        <w:tabs>
+          <w:tab w:val="num" w:pos="2880"/>
+        </w:tabs>
+        <w:ind w:left="2880" w:hanging="360"/>
+      </w:pPr>
+      <w:rPr>
+        <w:rFonts w:ascii="Wingdings" w:hAnsi="Wingdings" w:hint="default"/>
+        <w:sz w:val="20"/>
+      </w:rPr>
+    </w:lvl>
+    <w:lvl w:ilvl="4" w:tentative="1">
+      <w:start w:val="1"/>
+      <w:numFmt w:val="bullet"/>
+      <w:lvlText w:val=""/>
+      <w:lvlJc w:val="left"/>
+      <w:pPr>
+        <w:tabs>
+          <w:tab w:val="num" w:pos="3600"/>
+        </w:tabs>
+        <w:ind w:left="3600" w:hanging="360"/>
+      </w:pPr>
+      <w:rPr>
+        <w:rFonts w:ascii="Wingdings" w:hAnsi="Wingdings" w:hint="default"/>
+        <w:sz w:val="20"/>
+      </w:rPr>
+    </w:lvl>
+    <w:lvl w:ilvl="5" w:tentative="1">
+      <w:start w:val="1"/>
+      <w:numFmt w:val="bullet"/>
+      <w:lvlText w:val=""/>
+      <w:lvlJc w:val="left"/>
+      <w:pPr>
+        <w:tabs>
+          <w:tab w:val="num" w:pos="4320"/>
+        </w:tabs>
+        <w:ind w:left="4320" w:hanging="360"/>
+      </w:pPr>
+      <w:rPr>
+        <w:rFonts w:ascii="Wingdings" w:hAnsi="Wingdings" w:hint="default"/>
+        <w:sz w:val="20"/>
+      </w:rPr>
+    </w:lvl>
+    <w:lvl w:ilvl="6" w:tentative="1">
+      <w:start w:val="1"/>
+      <w:numFmt w:val="bullet"/>
+      <w:lvlText w:val=""/>
+      <w:lvlJc w:val="left"/>
+      <w:pPr>
+        <w:tabs>
+          <w:tab w:val="num" w:pos="5040"/>
+        </w:tabs>
+        <w:ind w:left="5040" w:hanging="360"/>
+      </w:pPr>
+      <w:rPr>
+        <w:rFonts w:ascii="Wingdings" w:hAnsi="Wingdings" w:hint="default"/>
+        <w:sz w:val="20"/>
+      </w:rPr>
+    </w:lvl>
+    <w:lvl w:ilvl="7" w:tentative="1">
+      <w:start w:val="1"/>
+      <w:numFmt w:val="bullet"/>
+      <w:lvlText w:val=""/>
+      <w:lvlJc w:val="left"/>
+      <w:pPr>
+        <w:tabs>
+          <w:tab w:val="num" w:pos="5760"/>
+        </w:tabs>
+        <w:ind w:left="5760" w:hanging="360"/>
+      </w:pPr>
+      <w:rPr>
+        <w:rFonts w:ascii="Wingdings" w:hAnsi="Wingdings" w:hint="default"/>
+        <w:sz w:val="20"/>
+      </w:rPr>
+    </w:lvl>
+    <w:lvl w:ilvl="8" w:tentative="1">
+      <w:start w:val="1"/>
+      <w:numFmt w:val="bullet"/>
+      <w:lvlText w:val=""/>
+      <w:lvlJc w:val="left"/>
+      <w:pPr>
+        <w:tabs>
+          <w:tab w:val="num" w:pos="6480"/>
+        </w:tabs>
+        <w:ind w:left="6480" w:hanging="360"/>
+      </w:pPr>
+      <w:rPr>
+        <w:rFonts w:ascii="Wingdings" w:hAnsi="Wingdings" w:hint="default"/>
+        <w:sz w:val="20"/>
+      </w:rPr>
+    </w:lvl>
+  </w:abstractNum>
+  <w:abstractNum w:abstractNumId="6" w15:restartNumberingAfterBreak="0">
+    <w:nsid w:val="60F55C9D"/>
+    <w:multiLevelType w:val="multilevel"/>
+    <w:tmpl w:val="9FEA6E3C"/>
+    <w:lvl w:ilvl="0">
+      <w:start w:val="1"/>
+      <w:numFmt w:val="bullet"/>
+      <w:lvlText w:val=""/>
+      <w:lvlJc w:val="left"/>
+      <w:pPr>
+        <w:tabs>
+          <w:tab w:val="num" w:pos="720"/>
+        </w:tabs>
+        <w:ind w:left="720" w:hanging="360"/>
+      </w:pPr>
+      <w:rPr>
+        <w:rFonts w:ascii="Symbol" w:hAnsi="Symbol" w:hint="default"/>
+        <w:sz w:val="20"/>
+      </w:rPr>
+    </w:lvl>
+    <w:lvl w:ilvl="1" w:tentative="1">
+      <w:start w:val="1"/>
+      <w:numFmt w:val="bullet"/>
+      <w:lvlText w:val="o"/>
+      <w:lvlJc w:val="left"/>
+      <w:pPr>
+        <w:tabs>
+          <w:tab w:val="num" w:pos="1440"/>
+        </w:tabs>
+        <w:ind w:left="1440" w:hanging="360"/>
+      </w:pPr>
+      <w:rPr>
+        <w:rFonts w:ascii="Courier New" w:hAnsi="Courier New" w:hint="default"/>
+        <w:sz w:val="20"/>
+      </w:rPr>
+    </w:lvl>
+    <w:lvl w:ilvl="2" w:tentative="1">
+      <w:start w:val="1"/>
+      <w:numFmt w:val="bullet"/>
+      <w:lvlText w:val=""/>
+      <w:lvlJc w:val="left"/>
+      <w:pPr>
+        <w:tabs>
+          <w:tab w:val="num" w:pos="2160"/>
+        </w:tabs>
+        <w:ind w:left="2160" w:hanging="360"/>
+      </w:pPr>
+      <w:rPr>
+        <w:rFonts w:ascii="Wingdings" w:hAnsi="Wingdings" w:hint="default"/>
+        <w:sz w:val="20"/>
+      </w:rPr>
+    </w:lvl>
+    <w:lvl w:ilvl="3" w:tentative="1">
+      <w:start w:val="1"/>
+      <w:numFmt w:val="bullet"/>
+      <w:lvlText w:val=""/>
+      <w:lvlJc w:val="left"/>
+      <w:pPr>
+        <w:tabs>
+          <w:tab w:val="num" w:pos="2880"/>
+        </w:tabs>
+        <w:ind w:left="2880" w:hanging="360"/>
+      </w:pPr>
+      <w:rPr>
+        <w:rFonts w:ascii="Wingdings" w:hAnsi="Wingdings" w:hint="default"/>
+        <w:sz w:val="20"/>
+      </w:rPr>
+    </w:lvl>
+    <w:lvl w:ilvl="4" w:tentative="1">
+      <w:start w:val="1"/>
+      <w:numFmt w:val="bullet"/>
+      <w:lvlText w:val=""/>
+      <w:lvlJc w:val="left"/>
+      <w:pPr>
+        <w:tabs>
+          <w:tab w:val="num" w:pos="3600"/>
+        </w:tabs>
+        <w:ind w:left="3600" w:hanging="360"/>
+      </w:pPr>
+      <w:rPr>
+        <w:rFonts w:ascii="Wingdings" w:hAnsi="Wingdings" w:hint="default"/>
+        <w:sz w:val="20"/>
+      </w:rPr>
+    </w:lvl>
+    <w:lvl w:ilvl="5" w:tentative="1">
+      <w:start w:val="1"/>
+      <w:numFmt w:val="bullet"/>
+      <w:lvlText w:val=""/>
+      <w:lvlJc w:val="left"/>
+      <w:pPr>
+        <w:tabs>
+          <w:tab w:val="num" w:pos="4320"/>
+        </w:tabs>
+        <w:ind w:left="4320" w:hanging="360"/>
+      </w:pPr>
+      <w:rPr>
+        <w:rFonts w:ascii="Wingdings" w:hAnsi="Wingdings" w:hint="default"/>
+        <w:sz w:val="20"/>
+      </w:rPr>
+    </w:lvl>
+    <w:lvl w:ilvl="6" w:tentative="1">
+      <w:start w:val="1"/>
+      <w:numFmt w:val="bullet"/>
+      <w:lvlText w:val=""/>
+      <w:lvlJc w:val="left"/>
+      <w:pPr>
+        <w:tabs>
+          <w:tab w:val="num" w:pos="5040"/>
+        </w:tabs>
+        <w:ind w:left="5040" w:hanging="360"/>
+      </w:pPr>
+      <w:rPr>
+        <w:rFonts w:ascii="Wingdings" w:hAnsi="Wingdings" w:hint="default"/>
+        <w:sz w:val="20"/>
+      </w:rPr>
+    </w:lvl>
+    <w:lvl w:ilvl="7" w:tentative="1">
+      <w:start w:val="1"/>
+      <w:numFmt w:val="bullet"/>
+      <w:lvlText w:val=""/>
+      <w:lvlJc w:val="left"/>
+      <w:pPr>
+        <w:tabs>
+          <w:tab w:val="num" w:pos="5760"/>
+        </w:tabs>
+        <w:ind w:left="5760" w:hanging="360"/>
+      </w:pPr>
+      <w:rPr>
+        <w:rFonts w:ascii="Wingdings" w:hAnsi="Wingdings" w:hint="default"/>
+        <w:sz w:val="20"/>
+      </w:rPr>
+    </w:lvl>
+    <w:lvl w:ilvl="8" w:tentative="1">
+      <w:start w:val="1"/>
+      <w:numFmt w:val="bullet"/>
+      <w:lvlText w:val=""/>
+      <w:lvlJc w:val="left"/>
+      <w:pPr>
+        <w:tabs>
+          <w:tab w:val="num" w:pos="6480"/>
+        </w:tabs>
+        <w:ind w:left="6480" w:hanging="360"/>
+      </w:pPr>
+      <w:rPr>
+        <w:rFonts w:ascii="Wingdings" w:hAnsi="Wingdings" w:hint="default"/>
+        <w:sz w:val="20"/>
+      </w:rPr>
+    </w:lvl>
+  </w:abstractNum>
+  <w:abstractNum w:abstractNumId="7" w15:restartNumberingAfterBreak="0">
+    <w:nsid w:val="67F74D3C"/>
+    <w:multiLevelType w:val="multilevel"/>
+    <w:tmpl w:val="5FE2D1D4"/>
+    <w:lvl w:ilvl="0">
+      <w:start w:val="1"/>
+      <w:numFmt w:val="bullet"/>
+      <w:lvlText w:val=""/>
+      <w:lvlJc w:val="left"/>
+      <w:pPr>
+        <w:tabs>
+          <w:tab w:val="num" w:pos="720"/>
+        </w:tabs>
+        <w:ind w:left="720" w:hanging="360"/>
+      </w:pPr>
+      <w:rPr>
+        <w:rFonts w:ascii="Symbol" w:hAnsi="Symbol" w:hint="default"/>
+        <w:sz w:val="20"/>
+      </w:rPr>
+    </w:lvl>
+    <w:lvl w:ilvl="1" w:tentative="1">
+      <w:start w:val="1"/>
+      <w:numFmt w:val="bullet"/>
+      <w:lvlText w:val="o"/>
+      <w:lvlJc w:val="left"/>
+      <w:pPr>
+        <w:tabs>
+          <w:tab w:val="num" w:pos="1440"/>
+        </w:tabs>
+        <w:ind w:left="1440" w:hanging="360"/>
+      </w:pPr>
+      <w:rPr>
+        <w:rFonts w:ascii="Courier New" w:hAnsi="Courier New" w:hint="default"/>
+        <w:sz w:val="20"/>
+      </w:rPr>
+    </w:lvl>
+    <w:lvl w:ilvl="2" w:tentative="1">
+      <w:start w:val="1"/>
+      <w:numFmt w:val="bullet"/>
+      <w:lvlText w:val=""/>
+      <w:lvlJc w:val="left"/>
+      <w:pPr>
+        <w:tabs>
+          <w:tab w:val="num" w:pos="2160"/>
+        </w:tabs>
+        <w:ind w:left="2160" w:hanging="360"/>
+      </w:pPr>
+      <w:rPr>
+        <w:rFonts w:ascii="Wingdings" w:hAnsi="Wingdings" w:hint="default"/>
+        <w:sz w:val="20"/>
+      </w:rPr>
+    </w:lvl>
+    <w:lvl w:ilvl="3" w:tentative="1">
+      <w:start w:val="1"/>
+      <w:numFmt w:val="bullet"/>
+      <w:lvlText w:val=""/>
+      <w:lvlJc w:val="left"/>
+      <w:pPr>
+        <w:tabs>
+          <w:tab w:val="num" w:pos="2880"/>
+        </w:tabs>
+        <w:ind w:left="2880" w:hanging="360"/>
+      </w:pPr>
+      <w:rPr>
+        <w:rFonts w:ascii="Wingdings" w:hAnsi="Wingdings" w:hint="default"/>
+        <w:sz w:val="20"/>
+      </w:rPr>
+    </w:lvl>
+    <w:lvl w:ilvl="4" w:tentative="1">
+      <w:start w:val="1"/>
+      <w:numFmt w:val="bullet"/>
+      <w:lvlText w:val=""/>
+      <w:lvlJc w:val="left"/>
+      <w:pPr>
+        <w:tabs>
+          <w:tab w:val="num" w:pos="3600"/>
+        </w:tabs>
+        <w:ind w:left="3600" w:hanging="360"/>
+      </w:pPr>
+      <w:rPr>
+        <w:rFonts w:ascii="Wingdings" w:hAnsi="Wingdings" w:hint="default"/>
+        <w:sz w:val="20"/>
+      </w:rPr>
+    </w:lvl>
+    <w:lvl w:ilvl="5" w:tentative="1">
+      <w:start w:val="1"/>
+      <w:numFmt w:val="bullet"/>
+      <w:lvlText w:val=""/>
+      <w:lvlJc w:val="left"/>
+      <w:pPr>
+        <w:tabs>
+          <w:tab w:val="num" w:pos="4320"/>
+        </w:tabs>
+        <w:ind w:left="4320" w:hanging="360"/>
+      </w:pPr>
+      <w:rPr>
+        <w:rFonts w:ascii="Wingdings" w:hAnsi="Wingdings" w:hint="default"/>
+        <w:sz w:val="20"/>
+      </w:rPr>
+    </w:lvl>
+    <w:lvl w:ilvl="6" w:tentative="1">
+      <w:start w:val="1"/>
+      <w:numFmt w:val="bullet"/>
+      <w:lvlText w:val=""/>
+      <w:lvlJc w:val="left"/>
+      <w:pPr>
+        <w:tabs>
+          <w:tab w:val="num" w:pos="5040"/>
+        </w:tabs>
+        <w:ind w:left="5040" w:hanging="360"/>
+      </w:pPr>
+      <w:rPr>
+        <w:rFonts w:ascii="Wingdings" w:hAnsi="Wingdings" w:hint="default"/>
+        <w:sz w:val="20"/>
+      </w:rPr>
+    </w:lvl>
+    <w:lvl w:ilvl="7" w:tentative="1">
+      <w:start w:val="1"/>
+      <w:numFmt w:val="bullet"/>
+      <w:lvlText w:val=""/>
+      <w:lvlJc w:val="left"/>
+      <w:pPr>
+        <w:tabs>
+          <w:tab w:val="num" w:pos="5760"/>
+        </w:tabs>
+        <w:ind w:left="5760" w:hanging="360"/>
+      </w:pPr>
+      <w:rPr>
+        <w:rFonts w:ascii="Wingdings" w:hAnsi="Wingdings" w:hint="default"/>
+        <w:sz w:val="20"/>
+      </w:rPr>
+    </w:lvl>
+    <w:lvl w:ilvl="8" w:tentative="1">
+      <w:start w:val="1"/>
+      <w:numFmt w:val="bullet"/>
+      <w:lvlText w:val=""/>
+      <w:lvlJc w:val="left"/>
+      <w:pPr>
+        <w:tabs>
+          <w:tab w:val="num" w:pos="6480"/>
+        </w:tabs>
+        <w:ind w:left="6480" w:hanging="360"/>
+      </w:pPr>
+      <w:rPr>
+        <w:rFonts w:ascii="Wingdings" w:hAnsi="Wingdings" w:hint="default"/>
+        <w:sz w:val="20"/>
+      </w:rPr>
+    </w:lvl>
+  </w:abstractNum>
+  <w:abstractNum w:abstractNumId="8" w15:restartNumberingAfterBreak="0">
+    <w:nsid w:val="7B95506F"/>
+    <w:multiLevelType w:val="multilevel"/>
+    <w:tmpl w:val="FCA27A9A"/>
+    <w:lvl w:ilvl="0">
+      <w:start w:val="1"/>
+      <w:numFmt w:val="bullet"/>
+      <w:lvlText w:val=""/>
+      <w:lvlJc w:val="left"/>
+      <w:pPr>
+        <w:tabs>
+          <w:tab w:val="num" w:pos="720"/>
+        </w:tabs>
+        <w:ind w:left="720" w:hanging="360"/>
+      </w:pPr>
+      <w:rPr>
+        <w:rFonts w:ascii="Symbol" w:hAnsi="Symbol" w:hint="default"/>
+        <w:sz w:val="20"/>
+      </w:rPr>
+    </w:lvl>
+    <w:lvl w:ilvl="1" w:tentative="1">
+      <w:start w:val="1"/>
+      <w:numFmt w:val="bullet"/>
+      <w:lvlText w:val="o"/>
+      <w:lvlJc w:val="left"/>
+      <w:pPr>
+        <w:tabs>
+          <w:tab w:val="num" w:pos="1440"/>
+        </w:tabs>
+        <w:ind w:left="1440" w:hanging="360"/>
+      </w:pPr>
+      <w:rPr>
+        <w:rFonts w:ascii="Courier New" w:hAnsi="Courier New" w:hint="default"/>
+        <w:sz w:val="20"/>
+      </w:rPr>
+    </w:lvl>
+    <w:lvl w:ilvl="2" w:tentative="1">
+      <w:start w:val="1"/>
+      <w:numFmt w:val="bullet"/>
+      <w:lvlText w:val=""/>
+      <w:lvlJc w:val="left"/>
+      <w:pPr>
+        <w:tabs>
+          <w:tab w:val="num" w:pos="2160"/>
+        </w:tabs>
+        <w:ind w:left="2160" w:hanging="360"/>
+      </w:pPr>
+      <w:rPr>
+        <w:rFonts w:ascii="Wingdings" w:hAnsi="Wingdings" w:hint="default"/>
+        <w:sz w:val="20"/>
+      </w:rPr>
+    </w:lvl>
+    <w:lvl w:ilvl="3" w:tentative="1">
+      <w:start w:val="1"/>
+      <w:numFmt w:val="bullet"/>
+      <w:lvlText w:val=""/>
+      <w:lvlJc w:val="left"/>
+      <w:pPr>
+        <w:tabs>
+          <w:tab w:val="num" w:pos="2880"/>
+        </w:tabs>
+        <w:ind w:left="2880" w:hanging="360"/>
+      </w:pPr>
+      <w:rPr>
+        <w:rFonts w:ascii="Wingdings" w:hAnsi="Wingdings" w:hint="default"/>
+        <w:sz w:val="20"/>
+      </w:rPr>
+    </w:lvl>
+    <w:lvl w:ilvl="4" w:tentative="1">
+      <w:start w:val="1"/>
+      <w:numFmt w:val="bullet"/>
+      <w:lvlText w:val=""/>
+      <w:lvlJc w:val="left"/>
+      <w:pPr>
+        <w:tabs>
+          <w:tab w:val="num" w:pos="3600"/>
+        </w:tabs>
+        <w:ind w:left="3600" w:hanging="360"/>
+      </w:pPr>
+      <w:rPr>
+        <w:rFonts w:ascii="Wingdings" w:hAnsi="Wingdings" w:hint="default"/>
+        <w:sz w:val="20"/>
+      </w:rPr>
+    </w:lvl>
+    <w:lvl w:ilvl="5" w:tentative="1">
+      <w:start w:val="1"/>
+      <w:numFmt w:val="bullet"/>
+      <w:lvlText w:val=""/>
+      <w:lvlJc w:val="left"/>
+      <w:pPr>
+        <w:tabs>
+          <w:tab w:val="num" w:pos="4320"/>
+        </w:tabs>
+        <w:ind w:left="4320" w:hanging="360"/>
+      </w:pPr>
+      <w:rPr>
+        <w:rFonts w:ascii="Wingdings" w:hAnsi="Wingdings" w:hint="default"/>
+        <w:sz w:val="20"/>
+      </w:rPr>
+    </w:lvl>
+    <w:lvl w:ilvl="6" w:tentative="1">
+      <w:start w:val="1"/>
+      <w:numFmt w:val="bullet"/>
+      <w:lvlText w:val=""/>
+      <w:lvlJc w:val="left"/>
+      <w:pPr>
+        <w:tabs>
+          <w:tab w:val="num" w:pos="5040"/>
+        </w:tabs>
+        <w:ind w:left="5040" w:hanging="360"/>
+      </w:pPr>
+      <w:rPr>
+        <w:rFonts w:ascii="Wingdings" w:hAnsi="Wingdings" w:hint="default"/>
+        <w:sz w:val="20"/>
+      </w:rPr>
+    </w:lvl>
+    <w:lvl w:ilvl="7" w:tentative="1">
+      <w:start w:val="1"/>
+      <w:numFmt w:val="bullet"/>
+      <w:lvlText w:val=""/>
+      <w:lvlJc w:val="left"/>
+      <w:pPr>
+        <w:tabs>
+          <w:tab w:val="num" w:pos="5760"/>
+        </w:tabs>
+        <w:ind w:left="5760" w:hanging="360"/>
+      </w:pPr>
+      <w:rPr>
+        <w:rFonts w:ascii="Wingdings" w:hAnsi="Wingdings" w:hint="default"/>
+        <w:sz w:val="20"/>
+      </w:rPr>
+    </w:lvl>
+    <w:lvl w:ilvl="8" w:tentative="1">
+      <w:start w:val="1"/>
+      <w:numFmt w:val="bullet"/>
+      <w:lvlText w:val=""/>
+      <w:lvlJc w:val="left"/>
+      <w:pPr>
+        <w:tabs>
+          <w:tab w:val="num" w:pos="6480"/>
+        </w:tabs>
+        <w:ind w:left="6480" w:hanging="360"/>
+      </w:pPr>
+      <w:rPr>
+        <w:rFonts w:ascii="Wingdings" w:hAnsi="Wingdings" w:hint="default"/>
+        <w:sz w:val="20"/>
+      </w:rPr>
+    </w:lvl>
+  </w:abstractNum>
+  <w:num w:numId="1" w16cid:durableId="799879282">
+    <w:abstractNumId w:val="0"/>
+  </w:num>
+  <w:num w:numId="2" w16cid:durableId="278686852">
+    <w:abstractNumId w:val="2"/>
+  </w:num>
+  <w:num w:numId="3" w16cid:durableId="1979796733">
+    <w:abstractNumId w:val="5"/>
+  </w:num>
+  <w:num w:numId="4" w16cid:durableId="1669946282">
+    <w:abstractNumId w:val="8"/>
+  </w:num>
+  <w:num w:numId="5" w16cid:durableId="1253317477">
+    <w:abstractNumId w:val="6"/>
+  </w:num>
+  <w:num w:numId="6" w16cid:durableId="69234855">
+    <w:abstractNumId w:val="3"/>
+  </w:num>
+  <w:num w:numId="7" w16cid:durableId="1029137441">
+    <w:abstractNumId w:val="1"/>
+  </w:num>
+  <w:num w:numId="8" w16cid:durableId="856309693">
+    <w:abstractNumId w:val="7"/>
+  </w:num>
+  <w:num w:numId="9" w16cid:durableId="326441163">
+    <w:abstractNumId w:val="4"/>
+  </w:num>
+</w:numbering>
 </file>
 
 <file path=word/styles.xml><?xml version="1.0" encoding="utf-8"?>
@@ -934,6 +4057,60 @@
       <w:spacing w:val="5"/>
     </w:rPr>
   </w:style>
+  <w:style w:type="character" w:styleId="Hyperlink">
+    <w:name w:val="Hyperlink"/>
+    <w:basedOn w:val="DefaultParagraphFont"/>
+    <w:uiPriority w:val="99"/>
+    <w:unhideWhenUsed/>
+    <w:rsid w:val="00762B77"/>
+    <w:rPr>
+      <w:color w:val="0563C1" w:themeColor="hyperlink"/>
+      <w:u w:val="single"/>
+    </w:rPr>
+  </w:style>
+  <w:style w:type="character" w:styleId="UnresolvedMention">
+    <w:name w:val="Unresolved Mention"/>
+    <w:basedOn w:val="DefaultParagraphFont"/>
+    <w:uiPriority w:val="99"/>
+    <w:semiHidden/>
+    <w:unhideWhenUsed/>
+    <w:rsid w:val="00762B77"/>
+    <w:rPr>
+      <w:color w:val="605E5C"/>
+      <w:shd w:val="clear" w:color="auto" w:fill="E1DFDD"/>
+    </w:rPr>
+  </w:style>
+  <w:style w:type="character" w:styleId="FollowedHyperlink">
+    <w:name w:val="FollowedHyperlink"/>
+    <w:basedOn w:val="DefaultParagraphFont"/>
+    <w:uiPriority w:val="99"/>
+    <w:semiHidden/>
+    <w:unhideWhenUsed/>
+    <w:rsid w:val="00FE6CD9"/>
+    <w:rPr>
+      <w:color w:val="954F72" w:themeColor="followedHyperlink"/>
+      <w:u w:val="single"/>
+    </w:rPr>
+  </w:style>
+  <w:style w:type="table" w:styleId="TableGrid">
+    <w:name w:val="Table Grid"/>
+    <w:basedOn w:val="TableNormal"/>
+    <w:uiPriority w:val="39"/>
+    <w:rsid w:val="00064D84"/>
+    <w:pPr>
+      <w:spacing w:after="0" w:line="240" w:lineRule="auto"/>
+    </w:pPr>
+    <w:tblPr>
+      <w:tblBorders>
+        <w:top w:val="single" w:sz="4" w:space="0" w:color="auto"/>
+        <w:left w:val="single" w:sz="4" w:space="0" w:color="auto"/>
+        <w:bottom w:val="single" w:sz="4" w:space="0" w:color="auto"/>
+        <w:right w:val="single" w:sz="4" w:space="0" w:color="auto"/>
+        <w:insideH w:val="single" w:sz="4" w:space="0" w:color="auto"/>
+        <w:insideV w:val="single" w:sz="4" w:space="0" w:color="auto"/>
+      </w:tblBorders>
+    </w:tblPr>
+  </w:style>
 </w:styles>
 </file>
 

</xml_diff>